<commit_message>
all updated notebooks being committed prior to clean
</commit_message>
<xml_diff>
--- a/syllabus/kphd_cssma.docx
+++ b/syllabus/kphd_cssma.docx
@@ -205,7 +205,21 @@
         <w:rPr>
           <w:rFonts w:ascii="Baskerville" w:hAnsi="Baskerville"/>
         </w:rPr>
-        <w:t>Students will  leave the course with the technologies and intuitions needed for sophisticated independent research.</w:t>
+        <w:t xml:space="preserve">Students </w:t>
+      </w:r>
+      <w:proofErr w:type="gramStart"/>
+      <w:r>
+        <w:rPr>
+          <w:rFonts w:ascii="Baskerville" w:hAnsi="Baskerville"/>
+        </w:rPr>
+        <w:t>will  leave</w:t>
+      </w:r>
+      <w:proofErr w:type="gramEnd"/>
+      <w:r>
+        <w:rPr>
+          <w:rFonts w:ascii="Baskerville" w:hAnsi="Baskerville"/>
+        </w:rPr>
+        <w:t xml:space="preserve"> the course with the technologies and intuitions needed for sophisticated independent research.</w:t>
       </w:r>
     </w:p>
     <w:p>
@@ -381,7 +395,21 @@
         <w:rPr>
           <w:rFonts w:ascii="Baskerville" w:hAnsi="Baskerville" w:cs="Times New Roman"/>
         </w:rPr>
-        <w:t>Register for and pass  NICO-101 Introduction to programming for big data (P/NP or A/B/C are both allowed) in the pre-term (September 6-8, 12-15 2016). NICO-101 is a course offered by the Northwestern Institute for Complex Systems and there are no prerequisites or programming knowledge needed before attending. This option is for students that would like to have a guided experience to learn the basics.</w:t>
+        <w:t xml:space="preserve">Register for and </w:t>
+      </w:r>
+      <w:proofErr w:type="gramStart"/>
+      <w:r>
+        <w:rPr>
+          <w:rFonts w:ascii="Baskerville" w:hAnsi="Baskerville" w:cs="Times New Roman"/>
+        </w:rPr>
+        <w:t>pass  NICO</w:t>
+      </w:r>
+      <w:proofErr w:type="gramEnd"/>
+      <w:r>
+        <w:rPr>
+          <w:rFonts w:ascii="Baskerville" w:hAnsi="Baskerville" w:cs="Times New Roman"/>
+        </w:rPr>
+        <w:t>-101 Introduction to programming for big data (P/NP or A/B/C are both allowed) in the pre-term (September 6-8, 12-15 2016). NICO-101 is a course offered by the Northwestern Institute for Complex Systems and there are no prerequisites or programming knowledge needed before attending. This option is for students that would like to have a guided experience to learn the basics.</w:t>
       </w:r>
     </w:p>
     <w:p>
@@ -420,6 +448,7 @@
         <w:t xml:space="preserve">Register for </w:t>
       </w:r>
       <w:hyperlink r:id="rId8" w:history="1">
+        <w:proofErr w:type="spellStart"/>
         <w:r>
           <w:rPr>
             <w:rStyle w:val="Hyperlink"/>
@@ -427,6 +456,7 @@
           </w:rPr>
           <w:t>Datacamp</w:t>
         </w:r>
+        <w:proofErr w:type="spellEnd"/>
       </w:hyperlink>
       <w:r>
         <w:rPr>
@@ -654,7 +684,21 @@
         <w:rPr>
           <w:rFonts w:ascii="Baskerville" w:hAnsi="Baskerville" w:cs="Times New Roman"/>
         </w:rPr>
-        <w:t>Manipulating DataFrames with pandas</w:t>
+        <w:t xml:space="preserve">Manipulating </w:t>
+      </w:r>
+      <w:proofErr w:type="spellStart"/>
+      <w:r>
+        <w:rPr>
+          <w:rFonts w:ascii="Baskerville" w:hAnsi="Baskerville" w:cs="Times New Roman"/>
+        </w:rPr>
+        <w:t>DataFrames</w:t>
+      </w:r>
+      <w:proofErr w:type="spellEnd"/>
+      <w:r>
+        <w:rPr>
+          <w:rFonts w:ascii="Baskerville" w:hAnsi="Baskerville" w:cs="Times New Roman"/>
+        </w:rPr>
+        <w:t xml:space="preserve"> with pandas</w:t>
       </w:r>
     </w:p>
     <w:p>
@@ -1234,20 +1278,47 @@
           <w:iCs/>
         </w:rPr>
       </w:pPr>
-      <w:r>
-        <w:rPr>
-          <w:rFonts w:ascii="Baskerville" w:hAnsi="Baskerville" w:cs="Arial"/>
-          <w:iCs/>
-        </w:rPr>
-        <w:t xml:space="preserve">Salganik, Matt. (2017) </w:t>
-      </w:r>
-      <w:r>
-        <w:rPr>
-          <w:rFonts w:ascii="Baskerville" w:hAnsi="Baskerville" w:cs="Arial"/>
-          <w:i/>
-          <w:iCs/>
-        </w:rPr>
-        <w:t>Bit By Bit: Social Research in the Digital Age</w:t>
+      <w:proofErr w:type="spellStart"/>
+      <w:r>
+        <w:rPr>
+          <w:rFonts w:ascii="Baskerville" w:hAnsi="Baskerville" w:cs="Arial"/>
+          <w:iCs/>
+        </w:rPr>
+        <w:t>Salganik</w:t>
+      </w:r>
+      <w:proofErr w:type="spellEnd"/>
+      <w:r>
+        <w:rPr>
+          <w:rFonts w:ascii="Baskerville" w:hAnsi="Baskerville" w:cs="Arial"/>
+          <w:iCs/>
+        </w:rPr>
+        <w:t xml:space="preserve">, Matt. (2017) </w:t>
+      </w:r>
+      <w:r>
+        <w:rPr>
+          <w:rFonts w:ascii="Baskerville" w:hAnsi="Baskerville" w:cs="Arial"/>
+          <w:i/>
+          <w:iCs/>
+        </w:rPr>
+        <w:t xml:space="preserve">Bit </w:t>
+      </w:r>
+      <w:proofErr w:type="gramStart"/>
+      <w:r>
+        <w:rPr>
+          <w:rFonts w:ascii="Baskerville" w:hAnsi="Baskerville" w:cs="Arial"/>
+          <w:i/>
+          <w:iCs/>
+        </w:rPr>
+        <w:t>By</w:t>
+      </w:r>
+      <w:proofErr w:type="gramEnd"/>
+      <w:r>
+        <w:rPr>
+          <w:rFonts w:ascii="Baskerville" w:hAnsi="Baskerville" w:cs="Arial"/>
+          <w:i/>
+          <w:iCs/>
+        </w:rPr>
+        <w:t xml:space="preserve"> Bit: Social Research in the Digital Age</w:t>
       </w:r>
       <w:r>
         <w:rPr>
@@ -1312,12 +1383,21 @@
           <w:iCs/>
         </w:rPr>
       </w:pPr>
-      <w:r>
-        <w:rPr>
-          <w:rFonts w:ascii="Baskerville" w:hAnsi="Baskerville" w:cs="Arial"/>
-          <w:iCs/>
-        </w:rPr>
-        <w:t xml:space="preserve">Vocareum platform credential </w:t>
+      <w:proofErr w:type="spellStart"/>
+      <w:r>
+        <w:rPr>
+          <w:rFonts w:ascii="Baskerville" w:hAnsi="Baskerville" w:cs="Arial"/>
+          <w:iCs/>
+        </w:rPr>
+        <w:t>Vocareum</w:t>
+      </w:r>
+      <w:proofErr w:type="spellEnd"/>
+      <w:r>
+        <w:rPr>
+          <w:rFonts w:ascii="Baskerville" w:hAnsi="Baskerville" w:cs="Arial"/>
+          <w:iCs/>
+        </w:rPr>
+        <w:t xml:space="preserve"> platform credential </w:t>
       </w:r>
       <w:r>
         <w:rPr>
@@ -1333,8 +1413,6 @@
         </w:rPr>
         <w:t xml:space="preserve"> on website</w:t>
       </w:r>
-      <w:bookmarkStart w:id="0" w:name="_GoBack"/>
-      <w:bookmarkEnd w:id="0"/>
       <w:r>
         <w:rPr>
           <w:rFonts w:ascii="Baskerville" w:hAnsi="Baskerville" w:cs="Arial"/>
@@ -1460,6 +1538,7 @@
         <w:t xml:space="preserve">Each assignment is topically related to the content in class and will be available on </w:t>
       </w:r>
       <w:hyperlink r:id="rId12" w:history="1">
+        <w:proofErr w:type="spellStart"/>
         <w:r>
           <w:rPr>
             <w:rStyle w:val="Hyperlink"/>
@@ -1467,6 +1546,7 @@
           </w:rPr>
           <w:t>Vocareum</w:t>
         </w:r>
+        <w:proofErr w:type="spellEnd"/>
       </w:hyperlink>
       <w:r>
         <w:rPr>
@@ -1536,7 +1616,35 @@
         <w:rPr>
           <w:rFonts w:ascii="Baskerville" w:hAnsi="Baskerville" w:cs="Arial"/>
         </w:rPr>
-        <w:t xml:space="preserve"> (7%) We will utilize a Canvas app (YellowDig) that allows for discussion amongst classmates. The app is structured similarly to the ‘Facebook News Feed’, except you receive points for each post and comment that you make. Participation on Yellowdig (both posting and answering questions as well as commenting on the academic research during pre-reading) will comprise your participation grade. </w:t>
+        <w:t xml:space="preserve"> (7%) We will utilize a Canvas app (</w:t>
+      </w:r>
+      <w:proofErr w:type="spellStart"/>
+      <w:r>
+        <w:rPr>
+          <w:rFonts w:ascii="Baskerville" w:hAnsi="Baskerville" w:cs="Arial"/>
+        </w:rPr>
+        <w:t>YellowDig</w:t>
+      </w:r>
+      <w:proofErr w:type="spellEnd"/>
+      <w:r>
+        <w:rPr>
+          <w:rFonts w:ascii="Baskerville" w:hAnsi="Baskerville" w:cs="Arial"/>
+        </w:rPr>
+        <w:t xml:space="preserve">) that allows for discussion amongst classmates. The app is structured similarly to the ‘Facebook News Feed’, except you receive points for each post and comment that you make. Participation on </w:t>
+      </w:r>
+      <w:proofErr w:type="spellStart"/>
+      <w:r>
+        <w:rPr>
+          <w:rFonts w:ascii="Baskerville" w:hAnsi="Baskerville" w:cs="Arial"/>
+        </w:rPr>
+        <w:t>Yellowdig</w:t>
+      </w:r>
+      <w:proofErr w:type="spellEnd"/>
+      <w:r>
+        <w:rPr>
+          <w:rFonts w:ascii="Baskerville" w:hAnsi="Baskerville" w:cs="Arial"/>
+        </w:rPr>
+        <w:t xml:space="preserve"> (both posting and answering questions as well as commenting on the academic research during pre-reading) will comprise your participation grade. </w:t>
       </w:r>
     </w:p>
     <w:p>
@@ -1785,7 +1893,21 @@
         <w:rPr>
           <w:rFonts w:ascii="Baskerville" w:hAnsi="Baskerville" w:cs="Arial"/>
         </w:rPr>
-        <w:t>The copying of code directly from online resources (e.g. stackoverflow) is explicitly prohibited.</w:t>
+        <w:t xml:space="preserve">The copying of code directly from online resources (e.g. </w:t>
+      </w:r>
+      <w:proofErr w:type="spellStart"/>
+      <w:r>
+        <w:rPr>
+          <w:rFonts w:ascii="Baskerville" w:hAnsi="Baskerville" w:cs="Arial"/>
+        </w:rPr>
+        <w:t>stackoverflow</w:t>
+      </w:r>
+      <w:proofErr w:type="spellEnd"/>
+      <w:r>
+        <w:rPr>
+          <w:rFonts w:ascii="Baskerville" w:hAnsi="Baskerville" w:cs="Arial"/>
+        </w:rPr>
+        <w:t>) is explicitly prohibited.</w:t>
       </w:r>
       <w:r>
         <w:rPr>
@@ -2119,7 +2241,21 @@
         <w:rPr>
           <w:rFonts w:ascii="Baskerville" w:hAnsi="Baskerville" w:cs="Arial"/>
         </w:rPr>
-        <w:t xml:space="preserve"> The differences </w:t>
+        <w:t xml:space="preserve"> </w:t>
+      </w:r>
+      <w:proofErr w:type="gramStart"/>
+      <w:r>
+        <w:rPr>
+          <w:rFonts w:ascii="Baskerville" w:hAnsi="Baskerville" w:cs="Arial"/>
+        </w:rPr>
+        <w:t>The</w:t>
+      </w:r>
+      <w:proofErr w:type="gramEnd"/>
+      <w:r>
+        <w:rPr>
+          <w:rFonts w:ascii="Baskerville" w:hAnsi="Baskerville" w:cs="Arial"/>
+        </w:rPr>
+        <w:t xml:space="preserve"> differences </w:t>
       </w:r>
       <w:r>
         <w:rPr>
@@ -2143,7 +2279,21 @@
         <w:rPr>
           <w:rFonts w:ascii="Baskerville" w:hAnsi="Baskerville" w:cs="Arial"/>
         </w:rPr>
-        <w:t xml:space="preserve">Are there easy ways to get data from the web. Breaking down what API actually means. Defining JSON and understanding API documentation. Tokens and credentials. </w:t>
+        <w:t xml:space="preserve">Are there easy ways to get data from the </w:t>
+      </w:r>
+      <w:proofErr w:type="gramStart"/>
+      <w:r>
+        <w:rPr>
+          <w:rFonts w:ascii="Baskerville" w:hAnsi="Baskerville" w:cs="Arial"/>
+        </w:rPr>
+        <w:t>web.</w:t>
+      </w:r>
+      <w:proofErr w:type="gramEnd"/>
+      <w:r>
+        <w:rPr>
+          <w:rFonts w:ascii="Baskerville" w:hAnsi="Baskerville" w:cs="Arial"/>
+        </w:rPr>
+        <w:t xml:space="preserve"> Breaking down what API actually means. Defining JSON and understanding API documentation. Tokens and credentials. </w:t>
       </w:r>
     </w:p>
     <w:p>
@@ -2172,14 +2322,71 @@
           <w:rFonts w:ascii="Baskerville" w:eastAsia="Times New Roman" w:hAnsi="Baskerville" w:cs="Arial"/>
           <w:color w:val="000000" w:themeColor="text1"/>
         </w:rPr>
-        <w:t>CA Davis, O Varol, E Ferrara, A Flammini, F Menczer</w:t>
-      </w:r>
+        <w:t xml:space="preserve">CA Davis, O </w:t>
+      </w:r>
+      <w:proofErr w:type="spellStart"/>
       <w:r>
         <w:rPr>
           <w:rFonts w:ascii="Baskerville" w:eastAsia="Times New Roman" w:hAnsi="Baskerville" w:cs="Arial"/>
           <w:color w:val="000000" w:themeColor="text1"/>
         </w:rPr>
-        <w:t xml:space="preserve">. (2016) BotOrNot: A system to evaluate social bots. </w:t>
+        <w:t>Varol</w:t>
+      </w:r>
+      <w:proofErr w:type="spellEnd"/>
+      <w:r>
+        <w:rPr>
+          <w:rFonts w:ascii="Baskerville" w:eastAsia="Times New Roman" w:hAnsi="Baskerville" w:cs="Arial"/>
+          <w:color w:val="000000" w:themeColor="text1"/>
+        </w:rPr>
+        <w:t xml:space="preserve">, E Ferrara, A </w:t>
+      </w:r>
+      <w:proofErr w:type="spellStart"/>
+      <w:r>
+        <w:rPr>
+          <w:rFonts w:ascii="Baskerville" w:eastAsia="Times New Roman" w:hAnsi="Baskerville" w:cs="Arial"/>
+          <w:color w:val="000000" w:themeColor="text1"/>
+        </w:rPr>
+        <w:t>Flammini</w:t>
+      </w:r>
+      <w:proofErr w:type="spellEnd"/>
+      <w:r>
+        <w:rPr>
+          <w:rFonts w:ascii="Baskerville" w:eastAsia="Times New Roman" w:hAnsi="Baskerville" w:cs="Arial"/>
+          <w:color w:val="000000" w:themeColor="text1"/>
+        </w:rPr>
+        <w:t xml:space="preserve">, F </w:t>
+      </w:r>
+      <w:proofErr w:type="spellStart"/>
+      <w:r>
+        <w:rPr>
+          <w:rFonts w:ascii="Baskerville" w:eastAsia="Times New Roman" w:hAnsi="Baskerville" w:cs="Arial"/>
+          <w:color w:val="000000" w:themeColor="text1"/>
+        </w:rPr>
+        <w:t>Menczer</w:t>
+      </w:r>
+      <w:proofErr w:type="spellEnd"/>
+      <w:r>
+        <w:rPr>
+          <w:rFonts w:ascii="Baskerville" w:eastAsia="Times New Roman" w:hAnsi="Baskerville" w:cs="Arial"/>
+          <w:color w:val="000000" w:themeColor="text1"/>
+        </w:rPr>
+        <w:t xml:space="preserve">. (2016) </w:t>
+      </w:r>
+      <w:proofErr w:type="spellStart"/>
+      <w:r>
+        <w:rPr>
+          <w:rFonts w:ascii="Baskerville" w:eastAsia="Times New Roman" w:hAnsi="Baskerville" w:cs="Arial"/>
+          <w:color w:val="000000" w:themeColor="text1"/>
+        </w:rPr>
+        <w:t>BotOrNot</w:t>
+      </w:r>
+      <w:proofErr w:type="spellEnd"/>
+      <w:r>
+        <w:rPr>
+          <w:rFonts w:ascii="Baskerville" w:eastAsia="Times New Roman" w:hAnsi="Baskerville" w:cs="Arial"/>
+          <w:color w:val="000000" w:themeColor="text1"/>
+        </w:rPr>
+        <w:t xml:space="preserve">: A system to evaluate social bots. </w:t>
       </w:r>
       <w:r>
         <w:rPr>
@@ -2364,7 +2571,21 @@
         <w:rPr>
           <w:rFonts w:ascii="Baskerville" w:hAnsi="Baskerville" w:cs="Arial"/>
         </w:rPr>
-        <w:t xml:space="preserve">Defining the components of the web (HTML, CSS,  JS) and the basics of how modern data is captured. </w:t>
+        <w:t xml:space="preserve">Defining the components of the web (HTML, </w:t>
+      </w:r>
+      <w:proofErr w:type="gramStart"/>
+      <w:r>
+        <w:rPr>
+          <w:rFonts w:ascii="Baskerville" w:hAnsi="Baskerville" w:cs="Arial"/>
+        </w:rPr>
+        <w:t>CSS,  JS</w:t>
+      </w:r>
+      <w:proofErr w:type="gramEnd"/>
+      <w:r>
+        <w:rPr>
+          <w:rFonts w:ascii="Baskerville" w:hAnsi="Baskerville" w:cs="Arial"/>
+        </w:rPr>
+        <w:t xml:space="preserve">) and the basics of how modern data is captured. </w:t>
       </w:r>
       <w:r>
         <w:rPr>
@@ -2694,12 +2915,37 @@
           <w:color w:val="333333"/>
         </w:rPr>
       </w:pPr>
+      <w:proofErr w:type="spellStart"/>
       <w:r>
         <w:rPr>
           <w:rFonts w:ascii="Baskerville" w:eastAsia="Times New Roman" w:hAnsi="Baskerville"/>
           <w:color w:val="333333"/>
         </w:rPr>
-        <w:t xml:space="preserve">Malmgren RD, Ottino JM, Amaral LAN. (2010). The role of mentorship on protégé </w:t>
+        <w:t>Malmgren</w:t>
+      </w:r>
+      <w:proofErr w:type="spellEnd"/>
+      <w:r>
+        <w:rPr>
+          <w:rFonts w:ascii="Baskerville" w:eastAsia="Times New Roman" w:hAnsi="Baskerville"/>
+          <w:color w:val="333333"/>
+        </w:rPr>
+        <w:t xml:space="preserve"> RD, </w:t>
+      </w:r>
+      <w:proofErr w:type="spellStart"/>
+      <w:r>
+        <w:rPr>
+          <w:rFonts w:ascii="Baskerville" w:eastAsia="Times New Roman" w:hAnsi="Baskerville"/>
+          <w:color w:val="333333"/>
+        </w:rPr>
+        <w:t>Ottino</w:t>
+      </w:r>
+      <w:proofErr w:type="spellEnd"/>
+      <w:r>
+        <w:rPr>
+          <w:rFonts w:ascii="Baskerville" w:eastAsia="Times New Roman" w:hAnsi="Baskerville"/>
+          <w:color w:val="333333"/>
+        </w:rPr>
+        <w:t xml:space="preserve"> JM, Amaral LAN. (2010). The role of mentorship on protégé </w:t>
       </w:r>
       <w:r>
         <w:rPr>
@@ -3131,7 +3377,21 @@
         <w:rPr>
           <w:rFonts w:ascii="Baskerville" w:hAnsi="Baskerville" w:cs="Arial"/>
         </w:rPr>
-        <w:t xml:space="preserve">Evans JA, Foster JG. (2011) Metaknowledge. </w:t>
+        <w:t xml:space="preserve">Evans JA, Foster JG. (2011) </w:t>
+      </w:r>
+      <w:proofErr w:type="spellStart"/>
+      <w:r>
+        <w:rPr>
+          <w:rFonts w:ascii="Baskerville" w:hAnsi="Baskerville" w:cs="Arial"/>
+        </w:rPr>
+        <w:t>Metaknowledge</w:t>
+      </w:r>
+      <w:proofErr w:type="spellEnd"/>
+      <w:r>
+        <w:rPr>
+          <w:rFonts w:ascii="Baskerville" w:hAnsi="Baskerville" w:cs="Arial"/>
+        </w:rPr>
+        <w:t xml:space="preserve">. </w:t>
       </w:r>
       <w:r>
         <w:rPr>
@@ -3265,335 +3525,109 @@
     <w:p>
       <w:pPr>
         <w:rPr>
-          <w:rFonts w:ascii="Baskerville" w:hAnsi="Baskerville"/>
-          <w:color w:val="000000" w:themeColor="text1"/>
-        </w:rPr>
-      </w:pPr>
-      <w:r>
-        <w:rPr>
-          <w:rFonts w:ascii="Baskerville" w:hAnsi="Baskerville" w:cs="Arial"/>
-        </w:rPr>
-        <w:t xml:space="preserve">On-line social networks and their use to understand changing human behavior. </w:t>
-      </w:r>
-      <w:r>
-        <w:rPr>
-          <w:rFonts w:ascii="Baskerville" w:hAnsi="Baskerville" w:cs="Arial"/>
-        </w:rPr>
-        <w:t>Social behaviors and how they relate to health and weight loss.</w:t>
-      </w:r>
-      <w:r>
-        <w:rPr>
-          <w:rFonts w:ascii="Baskerville" w:hAnsi="Baskerville" w:cs="Arial"/>
-        </w:rPr>
-        <w:br/>
-      </w:r>
-      <w:r>
-        <w:rPr>
-          <w:rFonts w:ascii="Baskerville" w:hAnsi="Baskerville" w:cs="Arial"/>
-          <w:i/>
-        </w:rPr>
-        <w:t>References:</w:t>
-      </w:r>
-      <w:r>
-        <w:rPr>
-          <w:rFonts w:ascii="Baskerville" w:hAnsi="Baskerville" w:cs="Arial"/>
-        </w:rPr>
-        <w:br/>
-      </w:r>
-      <w:r>
-        <w:rPr>
-          <w:rFonts w:ascii="Baskerville" w:hAnsi="Baskerville"/>
-          <w:color w:val="000000" w:themeColor="text1"/>
-        </w:rPr>
-        <w:t>E. M. Cody, A. J. Reagan, P. S. Dodds, and C. M. Danforth. (2016). Publi</w:t>
-      </w:r>
-      <w:r>
-        <w:rPr>
-          <w:rFonts w:ascii="Baskerville" w:hAnsi="Baskerville"/>
-          <w:color w:val="000000" w:themeColor="text1"/>
-        </w:rPr>
-        <w:t>c opinion polling with Twitter.</w:t>
-      </w:r>
-      <w:r>
-        <w:rPr>
-          <w:rFonts w:ascii="Baskerville" w:hAnsi="Baskerville"/>
-          <w:color w:val="000000" w:themeColor="text1"/>
-        </w:rPr>
-        <w:t xml:space="preserve"> </w:t>
-      </w:r>
-      <w:hyperlink r:id="rId13" w:history="1">
-        <w:r>
-          <w:rPr>
-            <w:rStyle w:val="Hyperlink"/>
-            <w:rFonts w:ascii="Baskerville" w:hAnsi="Baskerville"/>
-          </w:rPr>
-          <w:t>https://arxiv.org/abs/1608.02024</w:t>
-        </w:r>
-      </w:hyperlink>
-    </w:p>
-    <w:p>
-      <w:pPr>
-        <w:rPr>
           <w:rFonts w:ascii="Baskerville" w:eastAsia="Times New Roman" w:hAnsi="Baskerville"/>
           <w:color w:val="000000" w:themeColor="text1"/>
         </w:rPr>
       </w:pPr>
-      <w:hyperlink r:id="rId14" w:history="1">
-        <w:r>
-          <w:rPr>
-            <w:rStyle w:val="Hyperlink"/>
-            <w:rFonts w:ascii="Baskerville" w:eastAsia="Times New Roman" w:hAnsi="Baskerville" w:cs="Lucida Grande"/>
-            <w:color w:val="000000" w:themeColor="text1"/>
-            <w:u w:val="none"/>
-          </w:rPr>
-          <w:t>S. E. Alajajian</w:t>
-        </w:r>
-      </w:hyperlink>
-      <w:r>
-        <w:rPr>
-          <w:rFonts w:ascii="Baskerville" w:eastAsia="Times New Roman" w:hAnsi="Baskerville" w:cs="Lucida Grande"/>
-          <w:color w:val="000000" w:themeColor="text1"/>
-          <w:shd w:val="clear" w:color="auto" w:fill="FFFFFF"/>
-        </w:rPr>
-        <w:t>,</w:t>
-      </w:r>
-      <w:r>
-        <w:rPr>
-          <w:rStyle w:val="apple-converted-space"/>
-          <w:rFonts w:ascii="Baskerville" w:eastAsia="Times New Roman" w:hAnsi="Baskerville" w:cs="Lucida Grande"/>
-          <w:color w:val="000000" w:themeColor="text1"/>
-          <w:shd w:val="clear" w:color="auto" w:fill="FFFFFF"/>
-        </w:rPr>
-        <w:t> </w:t>
-      </w:r>
-      <w:hyperlink r:id="rId15" w:history="1">
-        <w:r>
-          <w:rPr>
-            <w:rStyle w:val="Hyperlink"/>
-            <w:rFonts w:ascii="Baskerville" w:eastAsia="Times New Roman" w:hAnsi="Baskerville" w:cs="Lucida Grande"/>
-            <w:color w:val="000000" w:themeColor="text1"/>
-            <w:u w:val="none"/>
-          </w:rPr>
-          <w:t>J. R. Williams</w:t>
-        </w:r>
-      </w:hyperlink>
-      <w:r>
-        <w:rPr>
-          <w:rFonts w:ascii="Baskerville" w:eastAsia="Times New Roman" w:hAnsi="Baskerville" w:cs="Lucida Grande"/>
-          <w:color w:val="000000" w:themeColor="text1"/>
-          <w:shd w:val="clear" w:color="auto" w:fill="FFFFFF"/>
-        </w:rPr>
-        <w:t>,</w:t>
-      </w:r>
-      <w:r>
-        <w:rPr>
-          <w:rStyle w:val="apple-converted-space"/>
-          <w:rFonts w:ascii="Baskerville" w:eastAsia="Times New Roman" w:hAnsi="Baskerville" w:cs="Lucida Grande"/>
-          <w:color w:val="000000" w:themeColor="text1"/>
-          <w:shd w:val="clear" w:color="auto" w:fill="FFFFFF"/>
-        </w:rPr>
-        <w:t> </w:t>
-      </w:r>
-      <w:hyperlink r:id="rId16" w:history="1">
-        <w:r>
-          <w:rPr>
-            <w:rStyle w:val="Hyperlink"/>
-            <w:rFonts w:ascii="Baskerville" w:eastAsia="Times New Roman" w:hAnsi="Baskerville" w:cs="Lucida Grande"/>
-            <w:color w:val="000000" w:themeColor="text1"/>
-            <w:u w:val="none"/>
-          </w:rPr>
-          <w:t>A. J. Reagan</w:t>
-        </w:r>
-      </w:hyperlink>
-      <w:r>
-        <w:rPr>
-          <w:rFonts w:ascii="Baskerville" w:eastAsia="Times New Roman" w:hAnsi="Baskerville" w:cs="Lucida Grande"/>
-          <w:color w:val="000000" w:themeColor="text1"/>
-          <w:shd w:val="clear" w:color="auto" w:fill="FFFFFF"/>
-        </w:rPr>
-        <w:t>,</w:t>
-      </w:r>
-      <w:r>
-        <w:rPr>
-          <w:rStyle w:val="apple-converted-space"/>
-          <w:rFonts w:ascii="Baskerville" w:eastAsia="Times New Roman" w:hAnsi="Baskerville" w:cs="Lucida Grande"/>
-          <w:color w:val="000000" w:themeColor="text1"/>
-          <w:shd w:val="clear" w:color="auto" w:fill="FFFFFF"/>
-        </w:rPr>
-        <w:t> </w:t>
-      </w:r>
-      <w:hyperlink r:id="rId17" w:history="1">
-        <w:r>
-          <w:rPr>
-            <w:rStyle w:val="Hyperlink"/>
-            <w:rFonts w:ascii="Baskerville" w:eastAsia="Times New Roman" w:hAnsi="Baskerville" w:cs="Lucida Grande"/>
-            <w:color w:val="000000" w:themeColor="text1"/>
-            <w:u w:val="none"/>
-          </w:rPr>
-          <w:t>S. C. Alajajian</w:t>
-        </w:r>
-      </w:hyperlink>
-      <w:r>
-        <w:rPr>
-          <w:rFonts w:ascii="Baskerville" w:eastAsia="Times New Roman" w:hAnsi="Baskerville" w:cs="Lucida Grande"/>
-          <w:color w:val="000000" w:themeColor="text1"/>
-          <w:shd w:val="clear" w:color="auto" w:fill="FFFFFF"/>
-        </w:rPr>
-        <w:t>,</w:t>
-      </w:r>
-      <w:r>
-        <w:rPr>
-          <w:rStyle w:val="apple-converted-space"/>
-          <w:rFonts w:ascii="Baskerville" w:eastAsia="Times New Roman" w:hAnsi="Baskerville" w:cs="Lucida Grande"/>
-          <w:color w:val="000000" w:themeColor="text1"/>
-          <w:shd w:val="clear" w:color="auto" w:fill="FFFFFF"/>
-        </w:rPr>
-        <w:t> </w:t>
-      </w:r>
-      <w:hyperlink r:id="rId18" w:history="1">
-        <w:r>
-          <w:rPr>
-            <w:rStyle w:val="Hyperlink"/>
-            <w:rFonts w:ascii="Baskerville" w:eastAsia="Times New Roman" w:hAnsi="Baskerville" w:cs="Lucida Grande"/>
-            <w:color w:val="000000" w:themeColor="text1"/>
-            <w:u w:val="none"/>
-          </w:rPr>
-          <w:t>M. R. Frank</w:t>
-        </w:r>
-      </w:hyperlink>
-      <w:r>
-        <w:rPr>
-          <w:rFonts w:ascii="Baskerville" w:eastAsia="Times New Roman" w:hAnsi="Baskerville" w:cs="Lucida Grande"/>
-          <w:color w:val="000000" w:themeColor="text1"/>
-          <w:shd w:val="clear" w:color="auto" w:fill="FFFFFF"/>
-        </w:rPr>
-        <w:t>,</w:t>
-      </w:r>
-      <w:r>
-        <w:rPr>
-          <w:rStyle w:val="apple-converted-space"/>
-          <w:rFonts w:ascii="Baskerville" w:eastAsia="Times New Roman" w:hAnsi="Baskerville" w:cs="Lucida Grande"/>
-          <w:color w:val="000000" w:themeColor="text1"/>
-          <w:shd w:val="clear" w:color="auto" w:fill="FFFFFF"/>
-        </w:rPr>
-        <w:t> </w:t>
-      </w:r>
-      <w:hyperlink r:id="rId19" w:history="1">
-        <w:r>
-          <w:rPr>
-            <w:rStyle w:val="Hyperlink"/>
-            <w:rFonts w:ascii="Baskerville" w:eastAsia="Times New Roman" w:hAnsi="Baskerville" w:cs="Lucida Grande"/>
-            <w:color w:val="000000" w:themeColor="text1"/>
-            <w:u w:val="none"/>
-          </w:rPr>
-          <w:t>L. Mitchell</w:t>
-        </w:r>
-      </w:hyperlink>
-      <w:r>
-        <w:rPr>
-          <w:rFonts w:ascii="Baskerville" w:eastAsia="Times New Roman" w:hAnsi="Baskerville" w:cs="Lucida Grande"/>
-          <w:color w:val="000000" w:themeColor="text1"/>
-          <w:shd w:val="clear" w:color="auto" w:fill="FFFFFF"/>
-        </w:rPr>
-        <w:t>,</w:t>
-      </w:r>
-      <w:r>
-        <w:rPr>
-          <w:rStyle w:val="apple-converted-space"/>
-          <w:rFonts w:ascii="Baskerville" w:eastAsia="Times New Roman" w:hAnsi="Baskerville" w:cs="Lucida Grande"/>
-          <w:color w:val="000000" w:themeColor="text1"/>
-          <w:shd w:val="clear" w:color="auto" w:fill="FFFFFF"/>
-        </w:rPr>
-        <w:t> </w:t>
-      </w:r>
-      <w:hyperlink r:id="rId20" w:history="1">
-        <w:r>
-          <w:rPr>
-            <w:rStyle w:val="Hyperlink"/>
-            <w:rFonts w:ascii="Baskerville" w:eastAsia="Times New Roman" w:hAnsi="Baskerville" w:cs="Lucida Grande"/>
-            <w:color w:val="000000" w:themeColor="text1"/>
-            <w:u w:val="none"/>
-          </w:rPr>
-          <w:t>J. Lahne</w:t>
-        </w:r>
-      </w:hyperlink>
-      <w:r>
-        <w:rPr>
-          <w:rFonts w:ascii="Baskerville" w:eastAsia="Times New Roman" w:hAnsi="Baskerville" w:cs="Lucida Grande"/>
-          <w:color w:val="000000" w:themeColor="text1"/>
-          <w:shd w:val="clear" w:color="auto" w:fill="FFFFFF"/>
-        </w:rPr>
-        <w:t>,</w:t>
-      </w:r>
-      <w:r>
-        <w:rPr>
-          <w:rStyle w:val="apple-converted-space"/>
-          <w:rFonts w:ascii="Baskerville" w:eastAsia="Times New Roman" w:hAnsi="Baskerville" w:cs="Lucida Grande"/>
-          <w:color w:val="000000" w:themeColor="text1"/>
-          <w:shd w:val="clear" w:color="auto" w:fill="FFFFFF"/>
-        </w:rPr>
-        <w:t> </w:t>
-      </w:r>
-      <w:hyperlink r:id="rId21" w:history="1">
-        <w:r>
-          <w:rPr>
-            <w:rStyle w:val="Hyperlink"/>
-            <w:rFonts w:ascii="Baskerville" w:eastAsia="Times New Roman" w:hAnsi="Baskerville" w:cs="Lucida Grande"/>
-            <w:color w:val="000000" w:themeColor="text1"/>
-            <w:u w:val="none"/>
-          </w:rPr>
-          <w:t>C. M. Danforth</w:t>
-        </w:r>
-      </w:hyperlink>
-      <w:r>
-        <w:rPr>
-          <w:rFonts w:ascii="Baskerville" w:eastAsia="Times New Roman" w:hAnsi="Baskerville" w:cs="Lucida Grande"/>
-          <w:color w:val="000000" w:themeColor="text1"/>
-          <w:shd w:val="clear" w:color="auto" w:fill="FFFFFF"/>
-        </w:rPr>
-        <w:t>,</w:t>
-      </w:r>
-      <w:r>
-        <w:rPr>
-          <w:rStyle w:val="apple-converted-space"/>
-          <w:rFonts w:ascii="Baskerville" w:eastAsia="Times New Roman" w:hAnsi="Baskerville" w:cs="Lucida Grande"/>
-          <w:color w:val="000000" w:themeColor="text1"/>
-          <w:shd w:val="clear" w:color="auto" w:fill="FFFFFF"/>
-        </w:rPr>
-        <w:t> </w:t>
-      </w:r>
-      <w:r>
-        <w:rPr>
-          <w:rFonts w:ascii="Baskerville" w:eastAsia="Times New Roman" w:hAnsi="Baskerville" w:cs="Lucida Grande"/>
-          <w:color w:val="000000" w:themeColor="text1"/>
-        </w:rPr>
-        <w:t>P. S. Dodds</w:t>
-      </w:r>
-      <w:r>
+      <w:r>
+        <w:rPr>
+          <w:rFonts w:ascii="Baskerville" w:hAnsi="Baskerville" w:cs="Arial"/>
+        </w:rPr>
+        <w:t xml:space="preserve">On-line social networks and their use to understand changing human behavior. </w:t>
+      </w:r>
+      <w:r>
+        <w:rPr>
+          <w:rFonts w:ascii="Baskerville" w:hAnsi="Baskerville" w:cs="Arial"/>
+        </w:rPr>
+        <w:t>Social behaviors</w:t>
+      </w:r>
+      <w:r>
+        <w:rPr>
+          <w:rFonts w:ascii="Baskerville" w:hAnsi="Baskerville" w:cs="Arial"/>
+        </w:rPr>
+        <w:t>, microfinance, and diffusion</w:t>
+      </w:r>
+      <w:r>
+        <w:rPr>
+          <w:rFonts w:ascii="Baskerville" w:hAnsi="Baskerville" w:cs="Arial"/>
+        </w:rPr>
+        <w:t>.</w:t>
+      </w:r>
+      <w:r>
+        <w:rPr>
+          <w:rFonts w:ascii="Baskerville" w:hAnsi="Baskerville" w:cs="Arial"/>
+        </w:rPr>
+        <w:br/>
+      </w:r>
+      <w:r>
+        <w:rPr>
+          <w:rFonts w:ascii="Baskerville" w:hAnsi="Baskerville" w:cs="Arial"/>
+          <w:i/>
+        </w:rPr>
+        <w:t>References:</w:t>
+      </w:r>
+      <w:bookmarkStart w:id="0" w:name="_GoBack"/>
+      <w:bookmarkEnd w:id="0"/>
+    </w:p>
+    <w:p>
+      <w:pPr>
         <w:rPr>
           <w:rFonts w:ascii="Baskerville" w:eastAsia="Times New Roman" w:hAnsi="Baskerville"/>
           <w:color w:val="000000" w:themeColor="text1"/>
         </w:rPr>
-        <w:t xml:space="preserve">. (2015). The Lexicocalorimeter: Gauging public health through caloric input and output on social media. </w:t>
-      </w:r>
-      <w:hyperlink r:id="rId22" w:history="1">
-        <w:r>
-          <w:rPr>
-            <w:rStyle w:val="Hyperlink"/>
-            <w:rFonts w:ascii="Baskerville" w:eastAsia="Times New Roman" w:hAnsi="Baskerville" w:cs="Lucida Grande"/>
-            <w:b/>
-            <w:bCs/>
-            <w:color w:val="000000" w:themeColor="text1"/>
-          </w:rPr>
-          <w:t>arXiv:1507.05098</w:t>
-        </w:r>
-      </w:hyperlink>
+      </w:pPr>
       <w:r>
         <w:rPr>
           <w:rFonts w:ascii="Baskerville" w:eastAsia="Times New Roman" w:hAnsi="Baskerville"/>
           <w:color w:val="000000" w:themeColor="text1"/>
         </w:rPr>
-        <w:t>.</w:t>
+        <w:t xml:space="preserve">D.J. Watts and S.H. </w:t>
+      </w:r>
+      <w:proofErr w:type="spellStart"/>
+      <w:r>
+        <w:rPr>
+          <w:rFonts w:ascii="Baskerville" w:eastAsia="Times New Roman" w:hAnsi="Baskerville"/>
+          <w:color w:val="000000" w:themeColor="text1"/>
+        </w:rPr>
+        <w:t>Strogatz</w:t>
+      </w:r>
+      <w:proofErr w:type="spellEnd"/>
+      <w:r>
+        <w:rPr>
+          <w:rFonts w:ascii="Baskerville" w:eastAsia="Times New Roman" w:hAnsi="Baskerville"/>
+          <w:color w:val="000000" w:themeColor="text1"/>
+        </w:rPr>
+        <w:t xml:space="preserve">. (1998). Collective dynamics of ‘small-world’ networks. </w:t>
+      </w:r>
+      <w:r>
+        <w:rPr>
+          <w:rFonts w:ascii="Baskerville" w:eastAsia="Times New Roman" w:hAnsi="Baskerville"/>
+          <w:i/>
+          <w:color w:val="000000" w:themeColor="text1"/>
+        </w:rPr>
+        <w:t>Nature</w:t>
+      </w:r>
+      <w:r>
+        <w:rPr>
+          <w:rFonts w:ascii="Baskerville" w:eastAsia="Times New Roman" w:hAnsi="Baskerville"/>
+          <w:color w:val="000000" w:themeColor="text1"/>
+        </w:rPr>
+        <w:t xml:space="preserve"> </w:t>
+      </w:r>
+      <w:r>
+        <w:rPr>
+          <w:rFonts w:ascii="Baskerville" w:eastAsia="Times New Roman" w:hAnsi="Baskerville"/>
+          <w:b/>
+          <w:color w:val="000000" w:themeColor="text1"/>
+        </w:rPr>
+        <w:t>393</w:t>
+      </w:r>
+      <w:r>
+        <w:rPr>
+          <w:rFonts w:ascii="Baskerville" w:eastAsia="Times New Roman" w:hAnsi="Baskerville"/>
+          <w:color w:val="000000" w:themeColor="text1"/>
+        </w:rPr>
+        <w:t xml:space="preserve">, 440-442. </w:t>
       </w:r>
     </w:p>
     <w:p>
@@ -3711,7 +3745,49 @@
         <w:rPr>
           <w:rFonts w:ascii="Baskerville" w:hAnsi="Baskerville" w:cs="Arial"/>
         </w:rPr>
-        <w:t xml:space="preserve">R.K. Darst, C. Granell, A. Arena, S. Gomez, J. Saramaki, and S. Fortunato. (2016). Detection of timescales in evolving complex systems. </w:t>
+        <w:t xml:space="preserve">R.K. </w:t>
+      </w:r>
+      <w:proofErr w:type="spellStart"/>
+      <w:r>
+        <w:rPr>
+          <w:rFonts w:ascii="Baskerville" w:hAnsi="Baskerville" w:cs="Arial"/>
+        </w:rPr>
+        <w:t>Darst</w:t>
+      </w:r>
+      <w:proofErr w:type="spellEnd"/>
+      <w:r>
+        <w:rPr>
+          <w:rFonts w:ascii="Baskerville" w:hAnsi="Baskerville" w:cs="Arial"/>
+        </w:rPr>
+        <w:t xml:space="preserve">, C. </w:t>
+      </w:r>
+      <w:proofErr w:type="spellStart"/>
+      <w:r>
+        <w:rPr>
+          <w:rFonts w:ascii="Baskerville" w:hAnsi="Baskerville" w:cs="Arial"/>
+        </w:rPr>
+        <w:t>Granell</w:t>
+      </w:r>
+      <w:proofErr w:type="spellEnd"/>
+      <w:r>
+        <w:rPr>
+          <w:rFonts w:ascii="Baskerville" w:hAnsi="Baskerville" w:cs="Arial"/>
+        </w:rPr>
+        <w:t xml:space="preserve">, A. Arena, S. Gomez, J. </w:t>
+      </w:r>
+      <w:proofErr w:type="spellStart"/>
+      <w:r>
+        <w:rPr>
+          <w:rFonts w:ascii="Baskerville" w:hAnsi="Baskerville" w:cs="Arial"/>
+        </w:rPr>
+        <w:t>Saramaki</w:t>
+      </w:r>
+      <w:proofErr w:type="spellEnd"/>
+      <w:r>
+        <w:rPr>
+          <w:rFonts w:ascii="Baskerville" w:hAnsi="Baskerville" w:cs="Arial"/>
+        </w:rPr>
+        <w:t xml:space="preserve">, and S. Fortunato. (2016). Detection of timescales in evolving complex systems. </w:t>
       </w:r>
       <w:r>
         <w:rPr>
@@ -3737,7 +3813,21 @@
         <w:rPr>
           <w:rFonts w:ascii="Baskerville" w:hAnsi="Baskerville" w:cs="Arial"/>
         </w:rPr>
-        <w:t xml:space="preserve">G. Kossinets, D.J. Watts. (2006). Empirical analysis of an evolving social network. </w:t>
+        <w:t xml:space="preserve">G. </w:t>
+      </w:r>
+      <w:proofErr w:type="spellStart"/>
+      <w:r>
+        <w:rPr>
+          <w:rFonts w:ascii="Baskerville" w:hAnsi="Baskerville" w:cs="Arial"/>
+        </w:rPr>
+        <w:t>Kossinets</w:t>
+      </w:r>
+      <w:proofErr w:type="spellEnd"/>
+      <w:r>
+        <w:rPr>
+          <w:rFonts w:ascii="Baskerville" w:hAnsi="Baskerville" w:cs="Arial"/>
+        </w:rPr>
+        <w:t xml:space="preserve">, D.J. Watts. (2006). Empirical analysis of an evolving social network. </w:t>
       </w:r>
       <w:r>
         <w:rPr>
@@ -3956,7 +4046,21 @@
         <w:rPr>
           <w:rFonts w:ascii="Baskerville" w:hAnsi="Baskerville" w:cs="Arial"/>
         </w:rPr>
-        <w:t xml:space="preserve">What are the different methods? Modularity vs. Information theoretics vs. Statistical fit. </w:t>
+        <w:t xml:space="preserve">What are the different methods? Modularity vs. Information </w:t>
+      </w:r>
+      <w:proofErr w:type="spellStart"/>
+      <w:r>
+        <w:rPr>
+          <w:rFonts w:ascii="Baskerville" w:hAnsi="Baskerville" w:cs="Arial"/>
+        </w:rPr>
+        <w:t>theoretics</w:t>
+      </w:r>
+      <w:proofErr w:type="spellEnd"/>
+      <w:r>
+        <w:rPr>
+          <w:rFonts w:ascii="Baskerville" w:hAnsi="Baskerville" w:cs="Arial"/>
+        </w:rPr>
+        <w:t xml:space="preserve"> vs. Statistical fit. </w:t>
       </w:r>
     </w:p>
     <w:p>
@@ -3987,8 +4091,21 @@
         <w:rPr>
           <w:rFonts w:ascii="Baskerville" w:hAnsi="Baskerville" w:cs="Arial"/>
         </w:rPr>
-        <w:lastRenderedPageBreak/>
-        <w:t xml:space="preserve">M Rosvall and CT Bergstrom. (2008). Maps of random walks on complex networks reveal community structure. </w:t>
+        <w:t xml:space="preserve">M </w:t>
+      </w:r>
+      <w:proofErr w:type="spellStart"/>
+      <w:r>
+        <w:rPr>
+          <w:rFonts w:ascii="Baskerville" w:hAnsi="Baskerville" w:cs="Arial"/>
+        </w:rPr>
+        <w:t>Rosvall</w:t>
+      </w:r>
+      <w:proofErr w:type="spellEnd"/>
+      <w:r>
+        <w:rPr>
+          <w:rFonts w:ascii="Baskerville" w:hAnsi="Baskerville" w:cs="Arial"/>
+        </w:rPr>
+        <w:t xml:space="preserve"> and CT Bergstrom. (2008). Maps of random walks on complex networks reveal community structure. </w:t>
       </w:r>
       <w:r>
         <w:rPr>
@@ -4016,23 +4133,89 @@
           <w:color w:val="000000"/>
           <w:shd w:val="clear" w:color="auto" w:fill="FFFFFF"/>
         </w:rPr>
-        <w:t>A. Lancichinetti, F. Radicchi, J.J. Ramasco and S. Fortunato</w:t>
-      </w:r>
+        <w:lastRenderedPageBreak/>
+        <w:t xml:space="preserve">A. </w:t>
+      </w:r>
+      <w:proofErr w:type="spellStart"/>
       <w:r>
         <w:rPr>
           <w:rFonts w:ascii="Baskerville" w:eastAsia="Times New Roman" w:hAnsi="Baskerville"/>
           <w:color w:val="000000"/>
-        </w:rPr>
-        <w:t xml:space="preserve">. (2011) Finding statistically significant communities in networks. </w:t>
-      </w:r>
+          <w:shd w:val="clear" w:color="auto" w:fill="FFFFFF"/>
+        </w:rPr>
+        <w:t>Lancichinetti</w:t>
+      </w:r>
+      <w:proofErr w:type="spellEnd"/>
       <w:r>
         <w:rPr>
           <w:rFonts w:ascii="Baskerville" w:eastAsia="Times New Roman" w:hAnsi="Baskerville"/>
-          <w:i/>
           <w:color w:val="000000"/>
           <w:shd w:val="clear" w:color="auto" w:fill="FFFFFF"/>
         </w:rPr>
-        <w:t>PLoS ONE</w:t>
+        <w:t xml:space="preserve">, F. </w:t>
+      </w:r>
+      <w:proofErr w:type="spellStart"/>
+      <w:r>
+        <w:rPr>
+          <w:rFonts w:ascii="Baskerville" w:eastAsia="Times New Roman" w:hAnsi="Baskerville"/>
+          <w:color w:val="000000"/>
+          <w:shd w:val="clear" w:color="auto" w:fill="FFFFFF"/>
+        </w:rPr>
+        <w:t>Radicchi</w:t>
+      </w:r>
+      <w:proofErr w:type="spellEnd"/>
+      <w:r>
+        <w:rPr>
+          <w:rFonts w:ascii="Baskerville" w:eastAsia="Times New Roman" w:hAnsi="Baskerville"/>
+          <w:color w:val="000000"/>
+          <w:shd w:val="clear" w:color="auto" w:fill="FFFFFF"/>
+        </w:rPr>
+        <w:t xml:space="preserve">, J.J. </w:t>
+      </w:r>
+      <w:proofErr w:type="spellStart"/>
+      <w:r>
+        <w:rPr>
+          <w:rFonts w:ascii="Baskerville" w:eastAsia="Times New Roman" w:hAnsi="Baskerville"/>
+          <w:color w:val="000000"/>
+          <w:shd w:val="clear" w:color="auto" w:fill="FFFFFF"/>
+        </w:rPr>
+        <w:t>Ramasco</w:t>
+      </w:r>
+      <w:proofErr w:type="spellEnd"/>
+      <w:r>
+        <w:rPr>
+          <w:rFonts w:ascii="Baskerville" w:eastAsia="Times New Roman" w:hAnsi="Baskerville"/>
+          <w:color w:val="000000"/>
+          <w:shd w:val="clear" w:color="auto" w:fill="FFFFFF"/>
+        </w:rPr>
+        <w:t xml:space="preserve"> and S. Fortunato</w:t>
+      </w:r>
+      <w:r>
+        <w:rPr>
+          <w:rFonts w:ascii="Baskerville" w:eastAsia="Times New Roman" w:hAnsi="Baskerville"/>
+          <w:color w:val="000000"/>
+        </w:rPr>
+        <w:t xml:space="preserve">. (2011) Finding statistically significant communities in networks. </w:t>
+      </w:r>
+      <w:proofErr w:type="spellStart"/>
+      <w:r>
+        <w:rPr>
+          <w:rFonts w:ascii="Baskerville" w:eastAsia="Times New Roman" w:hAnsi="Baskerville"/>
+          <w:i/>
+          <w:color w:val="000000"/>
+          <w:shd w:val="clear" w:color="auto" w:fill="FFFFFF"/>
+        </w:rPr>
+        <w:t>PLoS</w:t>
+      </w:r>
+      <w:proofErr w:type="spellEnd"/>
+      <w:r>
+        <w:rPr>
+          <w:rFonts w:ascii="Baskerville" w:eastAsia="Times New Roman" w:hAnsi="Baskerville"/>
+          <w:i/>
+          <w:color w:val="000000"/>
+          <w:shd w:val="clear" w:color="auto" w:fill="FFFFFF"/>
+        </w:rPr>
+        <w:t xml:space="preserve"> ONE</w:t>
       </w:r>
       <w:r>
         <w:rPr>
@@ -4153,7 +4336,18 @@
           <w:sz w:val="28"/>
           <w:szCs w:val="28"/>
         </w:rPr>
-        <w:t>Null models</w:t>
+        <w:t xml:space="preserve">Null </w:t>
+      </w:r>
+      <w:proofErr w:type="gramStart"/>
+      <w:r>
+        <w:rPr>
+          <w:rFonts w:ascii="Rockwell" w:hAnsi="Rockwell" w:cs="Arial"/>
+          <w:i/>
+          <w:iCs/>
+          <w:sz w:val="28"/>
+          <w:szCs w:val="28"/>
+        </w:rPr>
+        <w:t>models</w:t>
       </w:r>
       <w:r>
         <w:rPr>
@@ -4175,6 +4369,7 @@
         </w:rPr>
         <w:t xml:space="preserve"> bootstrapping</w:t>
       </w:r>
+      <w:proofErr w:type="gramEnd"/>
       <w:r>
         <w:rPr>
           <w:rFonts w:ascii="Rockwell" w:hAnsi="Rockwell" w:cs="Arial"/>
@@ -4223,7 +4418,21 @@
         <w:rPr>
           <w:rFonts w:ascii="Baskerville" w:hAnsi="Baskerville" w:cs="Arial"/>
         </w:rPr>
-        <w:t xml:space="preserve">R. Guimera and L.A.N. Amaral. (2005). Functional cartography of complex metabolic networks. </w:t>
+        <w:t xml:space="preserve">R. </w:t>
+      </w:r>
+      <w:proofErr w:type="spellStart"/>
+      <w:r>
+        <w:rPr>
+          <w:rFonts w:ascii="Baskerville" w:hAnsi="Baskerville" w:cs="Arial"/>
+        </w:rPr>
+        <w:t>Guimera</w:t>
+      </w:r>
+      <w:proofErr w:type="spellEnd"/>
+      <w:r>
+        <w:rPr>
+          <w:rFonts w:ascii="Baskerville" w:hAnsi="Baskerville" w:cs="Arial"/>
+        </w:rPr>
+        <w:t xml:space="preserve"> and L.A.N. Amaral. (2005). Functional cartography of complex metabolic networks. </w:t>
       </w:r>
       <w:r>
         <w:rPr>
@@ -4422,11 +4631,19 @@
           <w:i/>
         </w:rPr>
       </w:pPr>
-      <w:r>
-        <w:rPr>
-          <w:rFonts w:ascii="Baskerville" w:hAnsi="Baskerville" w:cs="Arial"/>
-        </w:rPr>
-        <w:t xml:space="preserve">Wangh, M. (1950) Othello: the tragedy of Iago. </w:t>
+      <w:proofErr w:type="spellStart"/>
+      <w:r>
+        <w:rPr>
+          <w:rFonts w:ascii="Baskerville" w:hAnsi="Baskerville" w:cs="Arial"/>
+        </w:rPr>
+        <w:t>Wangh</w:t>
+      </w:r>
+      <w:proofErr w:type="spellEnd"/>
+      <w:r>
+        <w:rPr>
+          <w:rFonts w:ascii="Baskerville" w:hAnsi="Baskerville" w:cs="Arial"/>
+        </w:rPr>
+        <w:t xml:space="preserve">, M. (1950) Othello: the tragedy of Iago. </w:t>
       </w:r>
       <w:r>
         <w:rPr>
@@ -4536,9 +4753,37 @@
         <w:rPr>
           <w:rFonts w:ascii="Baskerville" w:hAnsi="Baskerville" w:cs="Arial"/>
         </w:rPr>
-        <w:t xml:space="preserve">Reagan A, Mitchell L, Kiley D, Danforth CM,  and Dodds PS. (2016) The emotional arcs of stories are dominated by six basic shapes. </w:t>
-      </w:r>
-      <w:hyperlink r:id="rId23" w:history="1">
+        <w:t xml:space="preserve">Reagan A, Mitchell L, Kiley D, Danforth </w:t>
+      </w:r>
+      <w:proofErr w:type="gramStart"/>
+      <w:r>
+        <w:rPr>
+          <w:rFonts w:ascii="Baskerville" w:hAnsi="Baskerville" w:cs="Arial"/>
+        </w:rPr>
+        <w:t>CM,  and</w:t>
+      </w:r>
+      <w:proofErr w:type="gramEnd"/>
+      <w:r>
+        <w:rPr>
+          <w:rFonts w:ascii="Baskerville" w:hAnsi="Baskerville" w:cs="Arial"/>
+        </w:rPr>
+        <w:t xml:space="preserve"> </w:t>
+      </w:r>
+      <w:proofErr w:type="spellStart"/>
+      <w:r>
+        <w:rPr>
+          <w:rFonts w:ascii="Baskerville" w:hAnsi="Baskerville" w:cs="Arial"/>
+        </w:rPr>
+        <w:t>Dodds</w:t>
+      </w:r>
+      <w:proofErr w:type="spellEnd"/>
+      <w:r>
+        <w:rPr>
+          <w:rFonts w:ascii="Baskerville" w:hAnsi="Baskerville" w:cs="Arial"/>
+        </w:rPr>
+        <w:t xml:space="preserve"> PS. (2016) The emotional arcs of stories are dominated by six basic shapes. </w:t>
+      </w:r>
+      <w:hyperlink r:id="rId13" w:history="1">
         <w:r>
           <w:rPr>
             <w:rStyle w:val="Hyperlink"/>
@@ -4674,8 +4919,16 @@
         <w:rPr>
           <w:rFonts w:ascii="Baskerville" w:hAnsi="Baskerville" w:cs="Arial"/>
         </w:rPr>
-        <w:t>Where does positivity or negativity of words come from? How do we use this to understand the emotion of writers and characters.</w:t>
-      </w:r>
+        <w:t xml:space="preserve">Where does positivity or negativity of words come from? How do we use this to understand the emotion of writers and </w:t>
+      </w:r>
+      <w:proofErr w:type="gramStart"/>
+      <w:r>
+        <w:rPr>
+          <w:rFonts w:ascii="Baskerville" w:hAnsi="Baskerville" w:cs="Arial"/>
+        </w:rPr>
+        <w:t>characters.</w:t>
+      </w:r>
+      <w:proofErr w:type="gramEnd"/>
     </w:p>
     <w:p>
       <w:pPr>
@@ -4706,9 +4959,37 @@
         <w:rPr>
           <w:rFonts w:ascii="Baskerville" w:hAnsi="Baskerville" w:cs="Arial"/>
         </w:rPr>
-        <w:t xml:space="preserve">Reagan A, Mitchell L, Kiley D, Danforth CM,  and Dodds PS. (2016) The emotional arcs of stories are dominated by six basic shapes. </w:t>
-      </w:r>
-      <w:hyperlink r:id="rId24" w:history="1">
+        <w:t xml:space="preserve">Reagan A, Mitchell L, Kiley D, Danforth </w:t>
+      </w:r>
+      <w:proofErr w:type="gramStart"/>
+      <w:r>
+        <w:rPr>
+          <w:rFonts w:ascii="Baskerville" w:hAnsi="Baskerville" w:cs="Arial"/>
+        </w:rPr>
+        <w:t>CM,  and</w:t>
+      </w:r>
+      <w:proofErr w:type="gramEnd"/>
+      <w:r>
+        <w:rPr>
+          <w:rFonts w:ascii="Baskerville" w:hAnsi="Baskerville" w:cs="Arial"/>
+        </w:rPr>
+        <w:t xml:space="preserve"> </w:t>
+      </w:r>
+      <w:proofErr w:type="spellStart"/>
+      <w:r>
+        <w:rPr>
+          <w:rFonts w:ascii="Baskerville" w:hAnsi="Baskerville" w:cs="Arial"/>
+        </w:rPr>
+        <w:t>Dodds</w:t>
+      </w:r>
+      <w:proofErr w:type="spellEnd"/>
+      <w:r>
+        <w:rPr>
+          <w:rFonts w:ascii="Baskerville" w:hAnsi="Baskerville" w:cs="Arial"/>
+        </w:rPr>
+        <w:t xml:space="preserve"> PS. (2016) The emotional arcs of stories are dominated by six basic shapes. </w:t>
+      </w:r>
+      <w:hyperlink r:id="rId14" w:history="1">
         <w:r>
           <w:rPr>
             <w:rStyle w:val="Hyperlink"/>
@@ -4797,7 +5078,21 @@
         <w:rPr>
           <w:rFonts w:ascii="Baskerville" w:hAnsi="Baskerville" w:cs="Arial"/>
         </w:rPr>
-        <w:t xml:space="preserve">How do we learn sentiment for a specific corpus? Bayes rule and naïve bayes as a classifier. </w:t>
+        <w:t xml:space="preserve">How do we learn sentiment for a specific corpus? Bayes rule and naïve </w:t>
+      </w:r>
+      <w:proofErr w:type="spellStart"/>
+      <w:r>
+        <w:rPr>
+          <w:rFonts w:ascii="Baskerville" w:hAnsi="Baskerville" w:cs="Arial"/>
+        </w:rPr>
+        <w:t>bayes</w:t>
+      </w:r>
+      <w:proofErr w:type="spellEnd"/>
+      <w:r>
+        <w:rPr>
+          <w:rFonts w:ascii="Baskerville" w:hAnsi="Baskerville" w:cs="Arial"/>
+        </w:rPr>
+        <w:t xml:space="preserve"> as a classifier. </w:t>
       </w:r>
       <w:r>
         <w:rPr>
@@ -4836,7 +5131,43 @@
           <w:szCs w:val="24"/>
         </w:rPr>
         <w:lastRenderedPageBreak/>
-        <w:t xml:space="preserve">R. Gonzalez-Ibanez, S. Muresan, and N. Wacholder. (2011). Identifying sarcasm in Twitter: a closer look. </w:t>
+        <w:t xml:space="preserve">R. Gonzalez-Ibanez, S. </w:t>
+      </w:r>
+      <w:proofErr w:type="spellStart"/>
+      <w:r>
+        <w:rPr>
+          <w:rFonts w:ascii="Baskerville" w:hAnsi="Baskerville" w:cs="Arial"/>
+          <w:sz w:val="24"/>
+          <w:szCs w:val="24"/>
+        </w:rPr>
+        <w:t>Muresan</w:t>
+      </w:r>
+      <w:proofErr w:type="spellEnd"/>
+      <w:r>
+        <w:rPr>
+          <w:rFonts w:ascii="Baskerville" w:hAnsi="Baskerville" w:cs="Arial"/>
+          <w:sz w:val="24"/>
+          <w:szCs w:val="24"/>
+        </w:rPr>
+        <w:t xml:space="preserve">, and N. </w:t>
+      </w:r>
+      <w:proofErr w:type="spellStart"/>
+      <w:r>
+        <w:rPr>
+          <w:rFonts w:ascii="Baskerville" w:hAnsi="Baskerville" w:cs="Arial"/>
+          <w:sz w:val="24"/>
+          <w:szCs w:val="24"/>
+        </w:rPr>
+        <w:t>Wacholder</w:t>
+      </w:r>
+      <w:proofErr w:type="spellEnd"/>
+      <w:r>
+        <w:rPr>
+          <w:rFonts w:ascii="Baskerville" w:hAnsi="Baskerville" w:cs="Arial"/>
+          <w:sz w:val="24"/>
+          <w:szCs w:val="24"/>
+        </w:rPr>
+        <w:t xml:space="preserve">. (2011). Identifying sarcasm in Twitter: a closer look. </w:t>
       </w:r>
       <w:r>
         <w:rPr>
@@ -5089,7 +5420,21 @@
         <w:rPr>
           <w:rFonts w:ascii="Baskerville" w:hAnsi="Baskerville" w:cs="Arial"/>
         </w:rPr>
-        <w:t xml:space="preserve"> Introduction to Latent Dirichlet Allocation and its associated hyper-parameters. </w:t>
+        <w:t xml:space="preserve"> Introduction to Latent </w:t>
+      </w:r>
+      <w:proofErr w:type="spellStart"/>
+      <w:r>
+        <w:rPr>
+          <w:rFonts w:ascii="Baskerville" w:hAnsi="Baskerville" w:cs="Arial"/>
+        </w:rPr>
+        <w:t>Dirichlet</w:t>
+      </w:r>
+      <w:proofErr w:type="spellEnd"/>
+      <w:r>
+        <w:rPr>
+          <w:rFonts w:ascii="Baskerville" w:hAnsi="Baskerville" w:cs="Arial"/>
+        </w:rPr>
+        <w:t xml:space="preserve"> Allocation and its associated hyper-parameters. </w:t>
       </w:r>
     </w:p>
     <w:p>
@@ -5200,15 +5545,27 @@
         </w:rPr>
         <w:t xml:space="preserve">. </w:t>
       </w:r>
-      <w:r>
-        <w:rPr>
-          <w:rFonts w:ascii="Rockwell" w:hAnsi="Rockwell" w:cs="Arial"/>
-          <w:i/>
-          <w:iCs/>
-          <w:sz w:val="28"/>
-          <w:szCs w:val="28"/>
-        </w:rPr>
-        <w:t>Dirichlet priors and unsupervised dangers</w:t>
+      <w:proofErr w:type="spellStart"/>
+      <w:r>
+        <w:rPr>
+          <w:rFonts w:ascii="Rockwell" w:hAnsi="Rockwell" w:cs="Arial"/>
+          <w:i/>
+          <w:iCs/>
+          <w:sz w:val="28"/>
+          <w:szCs w:val="28"/>
+        </w:rPr>
+        <w:t>Dirichlet</w:t>
+      </w:r>
+      <w:proofErr w:type="spellEnd"/>
+      <w:r>
+        <w:rPr>
+          <w:rFonts w:ascii="Rockwell" w:hAnsi="Rockwell" w:cs="Arial"/>
+          <w:i/>
+          <w:iCs/>
+          <w:sz w:val="28"/>
+          <w:szCs w:val="28"/>
+        </w:rPr>
+        <w:t xml:space="preserve"> priors and unsupervised dangers</w:t>
       </w:r>
     </w:p>
     <w:p>
@@ -5255,15 +5612,51 @@
         </w:rPr>
         <w:t xml:space="preserve">A. </w:t>
       </w:r>
+      <w:proofErr w:type="spellStart"/>
       <w:r>
         <w:rPr>
           <w:rFonts w:ascii="Baskerville" w:hAnsi="Baskerville" w:cs="Times"/>
         </w:rPr>
-        <w:t xml:space="preserve">Lancichinetti, M. I. Sirer, J. X. Wang, D. Acuna, K. Kording, and L.A.N. Amaral. (2015). High-reproducibility and high-accuracy method for automated topic classification. </w:t>
-      </w:r>
+        <w:t>Lancichinetti</w:t>
+      </w:r>
+      <w:proofErr w:type="spellEnd"/>
       <w:r>
         <w:rPr>
           <w:rFonts w:ascii="Baskerville" w:hAnsi="Baskerville" w:cs="Times"/>
+        </w:rPr>
+        <w:t xml:space="preserve">, M. I. </w:t>
+      </w:r>
+      <w:proofErr w:type="spellStart"/>
+      <w:r>
+        <w:rPr>
+          <w:rFonts w:ascii="Baskerville" w:hAnsi="Baskerville" w:cs="Times"/>
+        </w:rPr>
+        <w:t>Sirer</w:t>
+      </w:r>
+      <w:proofErr w:type="spellEnd"/>
+      <w:r>
+        <w:rPr>
+          <w:rFonts w:ascii="Baskerville" w:hAnsi="Baskerville" w:cs="Times"/>
+        </w:rPr>
+        <w:t xml:space="preserve">, J. X. Wang, D. Acuna, K. </w:t>
+      </w:r>
+      <w:proofErr w:type="spellStart"/>
+      <w:r>
+        <w:rPr>
+          <w:rFonts w:ascii="Baskerville" w:hAnsi="Baskerville" w:cs="Times"/>
+        </w:rPr>
+        <w:t>Kording</w:t>
+      </w:r>
+      <w:proofErr w:type="spellEnd"/>
+      <w:r>
+        <w:rPr>
+          <w:rFonts w:ascii="Baskerville" w:hAnsi="Baskerville" w:cs="Times"/>
+        </w:rPr>
+        <w:t xml:space="preserve">, and L.A.N. Amaral. (2015). High-reproducibility and high-accuracy method for automated topic classification. </w:t>
+      </w:r>
+      <w:r>
+        <w:rPr>
+          <w:rFonts w:ascii="Baskerville" w:hAnsi="Baskerville" w:cs="Times"/>
           <w:i/>
         </w:rPr>
         <w:t>Physical Review X</w:t>
@@ -5280,7 +5673,7 @@
         </w:rPr>
         <w:t xml:space="preserve"> </w:t>
       </w:r>
-      <w:hyperlink r:id="rId25" w:history="1">
+      <w:hyperlink r:id="rId15" w:history="1">
         <w:r>
           <w:rPr>
             <w:rStyle w:val="Hyperlink"/>
@@ -5461,76 +5854,133 @@
           <w:rFonts w:ascii="Baskerville" w:eastAsia="Times New Roman" w:hAnsi="Baskerville"/>
           <w:color w:val="000000"/>
         </w:rPr>
-        <w:t xml:space="preserve">T. Mikolov, I. Sutskever, K. Chen, G. Corrado, and J. Dean. (2013). Distributed representations of words and phrases and their compositionality. </w:t>
-      </w:r>
-    </w:p>
-    <w:p>
-      <w:pPr>
-        <w:rPr>
-          <w:rFonts w:ascii="Baskerville" w:eastAsia="Times New Roman" w:hAnsi="Baskerville"/>
-        </w:rPr>
-      </w:pPr>
-    </w:p>
-    <w:p>
-      <w:pPr>
-        <w:rPr>
-          <w:rFonts w:ascii="Rockwell" w:hAnsi="Rockwell" w:cs="Arial"/>
-          <w:i/>
-          <w:sz w:val="28"/>
-          <w:szCs w:val="28"/>
-        </w:rPr>
-      </w:pPr>
-      <w:r>
-        <w:rPr>
-          <w:rFonts w:ascii="Rockwell" w:hAnsi="Rockwell" w:cs="Arial"/>
-          <w:i/>
-          <w:sz w:val="28"/>
-          <w:szCs w:val="28"/>
-        </w:rPr>
-        <w:t>Session 1. Concept universality</w:t>
-      </w:r>
-    </w:p>
-    <w:p>
-      <w:pPr>
-        <w:rPr>
-          <w:rFonts w:ascii="Baskerville" w:hAnsi="Baskerville" w:cs="Arial"/>
-        </w:rPr>
-      </w:pPr>
-      <w:r>
-        <w:rPr>
-          <w:rFonts w:ascii="Baskerville" w:hAnsi="Baskerville" w:cs="Arial"/>
-        </w:rPr>
-        <w:t>How far does word2vec and doc2vec go in terms of concept similarity? What are the dangers and how should these be handled when making inferences?</w:t>
-      </w:r>
-    </w:p>
-    <w:p>
-      <w:pPr>
-        <w:rPr>
-          <w:rFonts w:ascii="Baskerville" w:hAnsi="Baskerville" w:cs="Arial"/>
-          <w:i/>
-        </w:rPr>
-      </w:pPr>
-      <w:r>
-        <w:rPr>
-          <w:rFonts w:ascii="Baskerville" w:hAnsi="Baskerville" w:cs="Arial"/>
-          <w:i/>
-        </w:rPr>
-        <w:t>Reference:</w:t>
-      </w:r>
-    </w:p>
-    <w:p>
-      <w:pPr>
+        <w:t xml:space="preserve">T. </w:t>
+      </w:r>
+      <w:proofErr w:type="spellStart"/>
+      <w:r>
         <w:rPr>
           <w:rFonts w:ascii="Baskerville" w:eastAsia="Times New Roman" w:hAnsi="Baskerville"/>
           <w:color w:val="000000"/>
         </w:rPr>
-      </w:pPr>
+        <w:t>Mikolov</w:t>
+      </w:r>
+      <w:proofErr w:type="spellEnd"/>
       <w:r>
         <w:rPr>
           <w:rFonts w:ascii="Baskerville" w:eastAsia="Times New Roman" w:hAnsi="Baskerville"/>
           <w:color w:val="000000"/>
         </w:rPr>
-        <w:t>Caliskan, A., Bryson, J. J., &amp; Narayanan, A. (2017). Semantics derived automatically from language corpora contain human-like biases.</w:t>
+        <w:t xml:space="preserve">, I. </w:t>
+      </w:r>
+      <w:proofErr w:type="spellStart"/>
+      <w:r>
+        <w:rPr>
+          <w:rFonts w:ascii="Baskerville" w:eastAsia="Times New Roman" w:hAnsi="Baskerville"/>
+          <w:color w:val="000000"/>
+        </w:rPr>
+        <w:t>Sutskever</w:t>
+      </w:r>
+      <w:proofErr w:type="spellEnd"/>
+      <w:r>
+        <w:rPr>
+          <w:rFonts w:ascii="Baskerville" w:eastAsia="Times New Roman" w:hAnsi="Baskerville"/>
+          <w:color w:val="000000"/>
+        </w:rPr>
+        <w:t xml:space="preserve">, K. Chen, G. </w:t>
+      </w:r>
+      <w:proofErr w:type="spellStart"/>
+      <w:r>
+        <w:rPr>
+          <w:rFonts w:ascii="Baskerville" w:eastAsia="Times New Roman" w:hAnsi="Baskerville"/>
+          <w:color w:val="000000"/>
+        </w:rPr>
+        <w:t>Corrado</w:t>
+      </w:r>
+      <w:proofErr w:type="spellEnd"/>
+      <w:r>
+        <w:rPr>
+          <w:rFonts w:ascii="Baskerville" w:eastAsia="Times New Roman" w:hAnsi="Baskerville"/>
+          <w:color w:val="000000"/>
+        </w:rPr>
+        <w:t xml:space="preserve">, and J. Dean. (2013). Distributed representations of words and phrases and their compositionality. </w:t>
+      </w:r>
+    </w:p>
+    <w:p>
+      <w:pPr>
+        <w:rPr>
+          <w:rFonts w:ascii="Baskerville" w:eastAsia="Times New Roman" w:hAnsi="Baskerville"/>
+        </w:rPr>
+      </w:pPr>
+    </w:p>
+    <w:p>
+      <w:pPr>
+        <w:rPr>
+          <w:rFonts w:ascii="Rockwell" w:hAnsi="Rockwell" w:cs="Arial"/>
+          <w:i/>
+          <w:sz w:val="28"/>
+          <w:szCs w:val="28"/>
+        </w:rPr>
+      </w:pPr>
+      <w:r>
+        <w:rPr>
+          <w:rFonts w:ascii="Rockwell" w:hAnsi="Rockwell" w:cs="Arial"/>
+          <w:i/>
+          <w:sz w:val="28"/>
+          <w:szCs w:val="28"/>
+        </w:rPr>
+        <w:t>Session 1. Concept universality</w:t>
+      </w:r>
+    </w:p>
+    <w:p>
+      <w:pPr>
+        <w:rPr>
+          <w:rFonts w:ascii="Baskerville" w:hAnsi="Baskerville" w:cs="Arial"/>
+        </w:rPr>
+      </w:pPr>
+      <w:r>
+        <w:rPr>
+          <w:rFonts w:ascii="Baskerville" w:hAnsi="Baskerville" w:cs="Arial"/>
+        </w:rPr>
+        <w:t>How far does word2vec and doc2vec go in terms of concept similarity? What are the dangers and how should these be handled when making inferences?</w:t>
+      </w:r>
+    </w:p>
+    <w:p>
+      <w:pPr>
+        <w:rPr>
+          <w:rFonts w:ascii="Baskerville" w:hAnsi="Baskerville" w:cs="Arial"/>
+          <w:i/>
+        </w:rPr>
+      </w:pPr>
+      <w:r>
+        <w:rPr>
+          <w:rFonts w:ascii="Baskerville" w:hAnsi="Baskerville" w:cs="Arial"/>
+          <w:i/>
+        </w:rPr>
+        <w:t>Reference:</w:t>
+      </w:r>
+    </w:p>
+    <w:p>
+      <w:pPr>
+        <w:rPr>
+          <w:rFonts w:ascii="Baskerville" w:eastAsia="Times New Roman" w:hAnsi="Baskerville"/>
+          <w:color w:val="000000"/>
+        </w:rPr>
+      </w:pPr>
+      <w:proofErr w:type="spellStart"/>
+      <w:r>
+        <w:rPr>
+          <w:rFonts w:ascii="Baskerville" w:eastAsia="Times New Roman" w:hAnsi="Baskerville"/>
+          <w:color w:val="000000"/>
+        </w:rPr>
+        <w:t>Caliskan</w:t>
+      </w:r>
+      <w:proofErr w:type="spellEnd"/>
+      <w:r>
+        <w:rPr>
+          <w:rFonts w:ascii="Baskerville" w:eastAsia="Times New Roman" w:hAnsi="Baskerville"/>
+          <w:color w:val="000000"/>
+        </w:rPr>
+        <w:t>, A., Bryson, J. J., &amp; Narayanan, A. (2017). Semantics derived automatically from language corpora contain human-like biases.</w:t>
       </w:r>
       <w:r>
         <w:rPr>
@@ -5582,9 +6032,9 @@
       </w:r>
     </w:p>
     <w:sectPr>
-      <w:headerReference w:type="default" r:id="rId26"/>
-      <w:footerReference w:type="even" r:id="rId27"/>
-      <w:footerReference w:type="default" r:id="rId28"/>
+      <w:headerReference w:type="default" r:id="rId16"/>
+      <w:footerReference w:type="even" r:id="rId17"/>
+      <w:footerReference w:type="default" r:id="rId18"/>
       <w:pgSz w:w="12240" w:h="15840"/>
       <w:pgMar w:top="1440" w:right="1440" w:bottom="1440" w:left="1440" w:header="720" w:footer="720" w:gutter="0"/>
       <w:cols w:space="720"/>
@@ -5731,7 +6181,7 @@
         <w:sz w:val="20"/>
         <w:szCs w:val="20"/>
       </w:rPr>
-      <w:t>2</w:t>
+      <w:t>4</w:t>
     </w:r>
     <w:r>
       <w:rPr>
@@ -7829,7 +8279,7 @@
     <w:charset w:val="00"/>
     <w:family w:val="roman"/>
     <w:pitch w:val="variable"/>
-    <w:sig w:usb0="80000067" w:usb1="00000000" w:usb2="00000000" w:usb3="00000000" w:csb0="0000019F" w:csb1="00000000"/>
+    <w:sig w:usb0="80000067" w:usb1="02000000" w:usb2="00000000" w:usb3="00000000" w:csb0="0000019F" w:csb1="00000000"/>
   </w:font>
   <w:font w:name="Cambria">
     <w:panose1 w:val="02040503050406030204"/>
@@ -7860,10 +8310,11 @@
   </w:font>
   <w:font w:name="Helvetica">
     <w:panose1 w:val="00000000000000000000"/>
-    <w:charset w:val="00"/>
+    <w:charset w:val="4D"/>
     <w:family w:val="swiss"/>
+    <w:notTrueType/>
     <w:pitch w:val="variable"/>
-    <w:sig w:usb0="E00002FF" w:usb1="5000785B" w:usb2="00000000" w:usb3="00000000" w:csb0="0000019F" w:csb1="00000000"/>
+    <w:sig w:usb0="00000003" w:usb1="00000000" w:usb2="00000000" w:usb3="00000000" w:csb0="00000001" w:csb1="00000000"/>
   </w:font>
   <w:font w:name="Rockwell">
     <w:panose1 w:val="02060603020205020403"/>
@@ -7942,6 +8393,8 @@
     <w:rsid w:val="00571C4D"/>
     <w:rsid w:val="00575827"/>
     <w:rsid w:val="005959D4"/>
+    <w:rsid w:val="005E36AE"/>
+    <w:rsid w:val="006074BA"/>
     <w:rsid w:val="00621519"/>
     <w:rsid w:val="00945EE6"/>
     <w:rsid w:val="009804FD"/>
@@ -8761,7 +9214,7 @@
 </file>
 
 <file path=customXml/itemProps1.xml><?xml version="1.0" encoding="utf-8"?>
-<ds:datastoreItem xmlns:ds="http://schemas.openxmlformats.org/officeDocument/2006/customXml" ds:itemID="{D2395AE2-DD25-254A-894B-50988CF57502}">
+<ds:datastoreItem xmlns:ds="http://schemas.openxmlformats.org/officeDocument/2006/customXml" ds:itemID="{68191ED1-5846-E840-B0FE-0A78AD64C62A}">
   <ds:schemaRefs>
     <ds:schemaRef ds:uri="http://schemas.openxmlformats.org/officeDocument/2006/bibliography"/>
   </ds:schemaRefs>

</xml_diff>

<commit_message>
updated files before addl changes
</commit_message>
<xml_diff>
--- a/syllabus/kphd_cssma.docx
+++ b/syllabus/kphd_cssma.docx
@@ -3539,19 +3539,21 @@
         <w:rPr>
           <w:rFonts w:ascii="Baskerville" w:hAnsi="Baskerville" w:cs="Arial"/>
         </w:rPr>
-        <w:t>Social behaviors</w:t>
-      </w:r>
-      <w:r>
-        <w:rPr>
-          <w:rFonts w:ascii="Baskerville" w:hAnsi="Baskerville" w:cs="Arial"/>
-        </w:rPr>
-        <w:t>, microfinance, and diffusion</w:t>
-      </w:r>
-      <w:r>
-        <w:rPr>
-          <w:rFonts w:ascii="Baskerville" w:hAnsi="Baskerville" w:cs="Arial"/>
-        </w:rPr>
-        <w:t>.</w:t>
+        <w:t xml:space="preserve">Small worlds, path lengths, clustering, and power laws. Contagion and </w:t>
+      </w:r>
+      <w:proofErr w:type="spellStart"/>
+      <w:r>
+        <w:rPr>
+          <w:rFonts w:ascii="Baskerville" w:hAnsi="Baskerville" w:cs="Arial"/>
+        </w:rPr>
+        <w:t>homophily</w:t>
+      </w:r>
+      <w:proofErr w:type="spellEnd"/>
+      <w:r>
+        <w:rPr>
+          <w:rFonts w:ascii="Baskerville" w:hAnsi="Baskerville" w:cs="Arial"/>
+        </w:rPr>
+        <w:t xml:space="preserve">. Attempts to control for selection bias. </w:t>
       </w:r>
       <w:r>
         <w:rPr>
@@ -3566,8 +3568,6 @@
         </w:rPr>
         <w:t>References:</w:t>
       </w:r>
-      <w:bookmarkStart w:id="0" w:name="_GoBack"/>
-      <w:bookmarkEnd w:id="0"/>
     </w:p>
     <w:p>
       <w:pPr>
@@ -3628,6 +3628,51 @@
           <w:color w:val="000000" w:themeColor="text1"/>
         </w:rPr>
         <w:t xml:space="preserve">, 440-442. </w:t>
+      </w:r>
+    </w:p>
+    <w:p>
+      <w:pPr>
+        <w:rPr>
+          <w:rFonts w:ascii="Baskerville" w:eastAsia="Times New Roman" w:hAnsi="Baskerville"/>
+          <w:color w:val="000000" w:themeColor="text1"/>
+        </w:rPr>
+      </w:pPr>
+      <w:r>
+        <w:rPr>
+          <w:rFonts w:ascii="Baskerville" w:eastAsia="Times New Roman" w:hAnsi="Baskerville"/>
+          <w:color w:val="000000" w:themeColor="text1"/>
+        </w:rPr>
+        <w:t xml:space="preserve">N.A. Christakis and J.H. Fowler. (2007) The spread of obesity in a large social network over 32 years. </w:t>
+      </w:r>
+      <w:r>
+        <w:rPr>
+          <w:rFonts w:ascii="Baskerville" w:eastAsia="Times New Roman" w:hAnsi="Baskerville"/>
+          <w:i/>
+          <w:color w:val="000000" w:themeColor="text1"/>
+        </w:rPr>
+        <w:t>New England Journal of Medicine</w:t>
+      </w:r>
+      <w:r>
+        <w:rPr>
+          <w:rFonts w:ascii="Baskerville" w:eastAsia="Times New Roman" w:hAnsi="Baskerville"/>
+          <w:color w:val="000000" w:themeColor="text1"/>
+        </w:rPr>
+        <w:t xml:space="preserve"> </w:t>
+      </w:r>
+      <w:r>
+        <w:rPr>
+          <w:rFonts w:ascii="Baskerville" w:eastAsia="Times New Roman" w:hAnsi="Baskerville"/>
+          <w:b/>
+          <w:color w:val="000000" w:themeColor="text1"/>
+        </w:rPr>
+        <w:t>357</w:t>
+      </w:r>
+      <w:r>
+        <w:rPr>
+          <w:rFonts w:ascii="Baskerville" w:eastAsia="Times New Roman" w:hAnsi="Baskerville"/>
+          <w:color w:val="000000" w:themeColor="text1"/>
+        </w:rPr>
+        <w:t>, 370-379.</w:t>
       </w:r>
     </w:p>
     <w:p>
@@ -3741,92 +3786,25 @@
           <w:rFonts w:ascii="Baskerville" w:hAnsi="Baskerville" w:cs="Arial"/>
         </w:rPr>
       </w:pPr>
-      <w:r>
-        <w:rPr>
-          <w:rFonts w:ascii="Baskerville" w:hAnsi="Baskerville" w:cs="Arial"/>
-        </w:rPr>
-        <w:t xml:space="preserve">R.K. </w:t>
+      <w:bookmarkStart w:id="0" w:name="_GoBack"/>
+      <w:r>
+        <w:rPr>
+          <w:rFonts w:ascii="Baskerville" w:hAnsi="Baskerville" w:cs="Arial"/>
+        </w:rPr>
+        <w:t xml:space="preserve">G. </w:t>
       </w:r>
       <w:proofErr w:type="spellStart"/>
       <w:r>
         <w:rPr>
           <w:rFonts w:ascii="Baskerville" w:hAnsi="Baskerville" w:cs="Arial"/>
         </w:rPr>
-        <w:t>Darst</w:t>
+        <w:t>Kossinets</w:t>
       </w:r>
       <w:proofErr w:type="spellEnd"/>
       <w:r>
         <w:rPr>
           <w:rFonts w:ascii="Baskerville" w:hAnsi="Baskerville" w:cs="Arial"/>
         </w:rPr>
-        <w:t xml:space="preserve">, C. </w:t>
-      </w:r>
-      <w:proofErr w:type="spellStart"/>
-      <w:r>
-        <w:rPr>
-          <w:rFonts w:ascii="Baskerville" w:hAnsi="Baskerville" w:cs="Arial"/>
-        </w:rPr>
-        <w:t>Granell</w:t>
-      </w:r>
-      <w:proofErr w:type="spellEnd"/>
-      <w:r>
-        <w:rPr>
-          <w:rFonts w:ascii="Baskerville" w:hAnsi="Baskerville" w:cs="Arial"/>
-        </w:rPr>
-        <w:t xml:space="preserve">, A. Arena, S. Gomez, J. </w:t>
-      </w:r>
-      <w:proofErr w:type="spellStart"/>
-      <w:r>
-        <w:rPr>
-          <w:rFonts w:ascii="Baskerville" w:hAnsi="Baskerville" w:cs="Arial"/>
-        </w:rPr>
-        <w:t>Saramaki</w:t>
-      </w:r>
-      <w:proofErr w:type="spellEnd"/>
-      <w:r>
-        <w:rPr>
-          <w:rFonts w:ascii="Baskerville" w:hAnsi="Baskerville" w:cs="Arial"/>
-        </w:rPr>
-        <w:t xml:space="preserve">, and S. Fortunato. (2016). Detection of timescales in evolving complex systems. </w:t>
-      </w:r>
-      <w:r>
-        <w:rPr>
-          <w:rFonts w:ascii="Baskerville" w:hAnsi="Baskerville" w:cs="Arial"/>
-          <w:i/>
-        </w:rPr>
-        <w:t>Scientific Reports</w:t>
-      </w:r>
-      <w:r>
-        <w:rPr>
-          <w:rFonts w:ascii="Baskerville" w:hAnsi="Baskerville" w:cs="Arial"/>
-        </w:rPr>
-        <w:t xml:space="preserve"> 6, 39713.</w:t>
-      </w:r>
-    </w:p>
-    <w:p>
-      <w:pPr>
-        <w:rPr>
-          <w:rFonts w:ascii="Baskerville" w:hAnsi="Baskerville" w:cs="Arial"/>
-        </w:rPr>
-      </w:pPr>
-      <w:r>
-        <w:rPr>
-          <w:rFonts w:ascii="Baskerville" w:hAnsi="Baskerville" w:cs="Arial"/>
-        </w:rPr>
-        <w:t xml:space="preserve">G. </w:t>
-      </w:r>
-      <w:proofErr w:type="spellStart"/>
-      <w:r>
-        <w:rPr>
-          <w:rFonts w:ascii="Baskerville" w:hAnsi="Baskerville" w:cs="Arial"/>
-        </w:rPr>
-        <w:t>Kossinets</w:t>
-      </w:r>
-      <w:proofErr w:type="spellEnd"/>
-      <w:r>
-        <w:rPr>
-          <w:rFonts w:ascii="Baskerville" w:hAnsi="Baskerville" w:cs="Arial"/>
-        </w:rPr>
         <w:t xml:space="preserve">, D.J. Watts. (2006). Empirical analysis of an evolving social network. </w:t>
       </w:r>
       <w:r>
@@ -3843,6 +3821,7 @@
         <w:t xml:space="preserve"> 311:5757, 88-90.</w:t>
       </w:r>
     </w:p>
+    <w:bookmarkEnd w:id="0"/>
     <w:p>
       <w:pPr>
         <w:rPr>
@@ -6181,7 +6160,7 @@
         <w:sz w:val="20"/>
         <w:szCs w:val="20"/>
       </w:rPr>
-      <w:t>4</w:t>
+      <w:t>2</w:t>
     </w:r>
     <w:r>
       <w:rPr>
@@ -7772,6 +7751,25 @@
       <w:rFonts w:ascii="Times New Roman" w:hAnsi="Times New Roman" w:cs="Times New Roman"/>
     </w:rPr>
   </w:style>
+  <w:style w:type="paragraph" w:styleId="Heading1">
+    <w:name w:val="heading 1"/>
+    <w:basedOn w:val="Normal"/>
+    <w:link w:val="Heading1Char"/>
+    <w:uiPriority w:val="9"/>
+    <w:qFormat/>
+    <w:rsid w:val="00853F95"/>
+    <w:pPr>
+      <w:spacing w:before="100" w:beforeAutospacing="1" w:after="100" w:afterAutospacing="1"/>
+      <w:outlineLvl w:val="0"/>
+    </w:pPr>
+    <w:rPr>
+      <w:b/>
+      <w:bCs/>
+      <w:kern w:val="36"/>
+      <w:sz w:val="48"/>
+      <w:szCs w:val="48"/>
+    </w:rPr>
+  </w:style>
   <w:style w:type="character" w:default="1" w:styleId="DefaultParagraphFont">
     <w:name w:val="Default Paragraph Font"/>
     <w:uiPriority w:val="1"/>
@@ -8142,6 +8140,47 @@
       <w:b/>
       <w:bCs/>
     </w:rPr>
+  </w:style>
+  <w:style w:type="character" w:customStyle="1" w:styleId="Heading1Char">
+    <w:name w:val="Heading 1 Char"/>
+    <w:basedOn w:val="DefaultParagraphFont"/>
+    <w:link w:val="Heading1"/>
+    <w:uiPriority w:val="9"/>
+    <w:rsid w:val="00853F95"/>
+    <w:rPr>
+      <w:rFonts w:ascii="Times New Roman" w:hAnsi="Times New Roman" w:cs="Times New Roman"/>
+      <w:b/>
+      <w:bCs/>
+      <w:kern w:val="36"/>
+      <w:sz w:val="48"/>
+      <w:szCs w:val="48"/>
+    </w:rPr>
+  </w:style>
+  <w:style w:type="paragraph" w:customStyle="1" w:styleId="authors">
+    <w:name w:val="authors"/>
+    <w:basedOn w:val="Normal"/>
+    <w:rsid w:val="00853F95"/>
+    <w:pPr>
+      <w:spacing w:before="100" w:beforeAutospacing="1" w:after="100" w:afterAutospacing="1"/>
+    </w:pPr>
+  </w:style>
+  <w:style w:type="paragraph" w:customStyle="1" w:styleId="citationline">
+    <w:name w:val="citationline"/>
+    <w:basedOn w:val="Normal"/>
+    <w:rsid w:val="00853F95"/>
+    <w:pPr>
+      <w:spacing w:before="100" w:beforeAutospacing="1" w:after="100" w:afterAutospacing="1"/>
+    </w:pPr>
+  </w:style>
+  <w:style w:type="character" w:customStyle="1" w:styleId="citation">
+    <w:name w:val="citation"/>
+    <w:basedOn w:val="DefaultParagraphFont"/>
+    <w:rsid w:val="00853F95"/>
+  </w:style>
+  <w:style w:type="character" w:customStyle="1" w:styleId="doi">
+    <w:name w:val="doi"/>
+    <w:basedOn w:val="DefaultParagraphFont"/>
+    <w:rsid w:val="00853F95"/>
   </w:style>
 </w:styles>
 </file>
@@ -8396,6 +8435,7 @@
     <w:rsid w:val="005E36AE"/>
     <w:rsid w:val="006074BA"/>
     <w:rsid w:val="00621519"/>
+    <w:rsid w:val="00681753"/>
     <w:rsid w:val="00945EE6"/>
     <w:rsid w:val="009804FD"/>
     <w:rsid w:val="009850D4"/>
@@ -9214,7 +9254,7 @@
 </file>
 
 <file path=customXml/itemProps1.xml><?xml version="1.0" encoding="utf-8"?>
-<ds:datastoreItem xmlns:ds="http://schemas.openxmlformats.org/officeDocument/2006/customXml" ds:itemID="{68191ED1-5846-E840-B0FE-0A78AD64C62A}">
+<ds:datastoreItem xmlns:ds="http://schemas.openxmlformats.org/officeDocument/2006/customXml" ds:itemID="{6518EC8B-319A-AB49-B293-75372B0AC205}">
   <ds:schemaRefs>
     <ds:schemaRef ds:uri="http://schemas.openxmlformats.org/officeDocument/2006/bibliography"/>
   </ds:schemaRefs>

</xml_diff>

<commit_message>
updated ner and final check-in
</commit_message>
<xml_diff>
--- a/syllabus/kphd_cssma.docx
+++ b/syllabus/kphd_cssma.docx
@@ -1,6 +1,6 @@
 
 <file path=word/document.xml><?xml version="1.0" encoding="utf-8"?>
-<w:document xmlns:wpc="http://schemas.microsoft.com/office/word/2010/wordprocessingCanvas" xmlns:cx="http://schemas.microsoft.com/office/drawing/2014/chartex" xmlns:cx1="http://schemas.microsoft.com/office/drawing/2015/9/8/chartex" xmlns:cx2="http://schemas.microsoft.com/office/drawing/2015/10/21/chartex" xmlns:cx3="http://schemas.microsoft.com/office/drawing/2016/5/9/chartex" xmlns:cx4="http://schemas.microsoft.com/office/drawing/2016/5/10/chartex" xmlns:cx5="http://schemas.microsoft.com/office/drawing/2016/5/11/chartex" xmlns:cx6="http://schemas.microsoft.com/office/drawing/2016/5/12/chartex" xmlns:cx7="http://schemas.microsoft.com/office/drawing/2016/5/13/chartex" xmlns:cx8="http://schemas.microsoft.com/office/drawing/2016/5/14/chartex" xmlns:mc="http://schemas.openxmlformats.org/markup-compatibility/2006" xmlns:aink="http://schemas.microsoft.com/office/drawing/2016/ink" xmlns:am3d="http://schemas.microsoft.com/office/drawing/2017/model3d" xmlns:o="urn:schemas-microsoft-com:office:office" xmlns:r="http://schemas.openxmlformats.org/officeDocument/2006/relationships" xmlns:m="http://schemas.openxmlformats.org/officeDocument/2006/math" xmlns:v="urn:schemas-microsoft-com:vml" xmlns:wp14="http://schemas.microsoft.com/office/word/2010/wordprocessingDrawing" xmlns:wp="http://schemas.openxmlformats.org/drawingml/2006/wordprocessingDrawing" xmlns:w10="urn:schemas-microsoft-com:office:word" xmlns:w="http://schemas.openxmlformats.org/wordprocessingml/2006/main" xmlns:w14="http://schemas.microsoft.com/office/word/2010/wordml" xmlns:w15="http://schemas.microsoft.com/office/word/2012/wordml" xmlns:w16cex="http://schemas.microsoft.com/office/word/2018/wordml/cex" xmlns:w16cid="http://schemas.microsoft.com/office/word/2016/wordml/cid" xmlns:w16="http://schemas.microsoft.com/office/word/2018/wordml" xmlns:w16se="http://schemas.microsoft.com/office/word/2015/wordml/symex" xmlns:wpg="http://schemas.microsoft.com/office/word/2010/wordprocessingGroup" xmlns:wpi="http://schemas.microsoft.com/office/word/2010/wordprocessingInk" xmlns:wne="http://schemas.microsoft.com/office/word/2006/wordml" xmlns:wps="http://schemas.microsoft.com/office/word/2010/wordprocessingShape" mc:Ignorable="w14 w15 w16se w16cid w16 w16cex wp14">
+<w:document xmlns:wpc="http://schemas.microsoft.com/office/word/2010/wordprocessingCanvas" xmlns:cx="http://schemas.microsoft.com/office/drawing/2014/chartex" xmlns:cx1="http://schemas.microsoft.com/office/drawing/2015/9/8/chartex" xmlns:cx2="http://schemas.microsoft.com/office/drawing/2015/10/21/chartex" xmlns:cx3="http://schemas.microsoft.com/office/drawing/2016/5/9/chartex" xmlns:cx4="http://schemas.microsoft.com/office/drawing/2016/5/10/chartex" xmlns:cx5="http://schemas.microsoft.com/office/drawing/2016/5/11/chartex" xmlns:cx6="http://schemas.microsoft.com/office/drawing/2016/5/12/chartex" xmlns:cx7="http://schemas.microsoft.com/office/drawing/2016/5/13/chartex" xmlns:cx8="http://schemas.microsoft.com/office/drawing/2016/5/14/chartex" xmlns:mc="http://schemas.openxmlformats.org/markup-compatibility/2006" xmlns:aink="http://schemas.microsoft.com/office/drawing/2016/ink" xmlns:am3d="http://schemas.microsoft.com/office/drawing/2017/model3d" xmlns:o="urn:schemas-microsoft-com:office:office" xmlns:r="http://schemas.openxmlformats.org/officeDocument/2006/relationships" xmlns:m="http://schemas.openxmlformats.org/officeDocument/2006/math" xmlns:v="urn:schemas-microsoft-com:vml" xmlns:wp14="http://schemas.microsoft.com/office/word/2010/wordprocessingDrawing" xmlns:wp="http://schemas.openxmlformats.org/drawingml/2006/wordprocessingDrawing" xmlns:w10="urn:schemas-microsoft-com:office:word" xmlns:w="http://schemas.openxmlformats.org/wordprocessingml/2006/main" xmlns:w14="http://schemas.microsoft.com/office/word/2010/wordml" xmlns:w15="http://schemas.microsoft.com/office/word/2012/wordml" xmlns:w16cex="http://schemas.microsoft.com/office/word/2018/wordml/cex" xmlns:w16cid="http://schemas.microsoft.com/office/word/2016/wordml/cid" xmlns:w16="http://schemas.microsoft.com/office/word/2018/wordml" xmlns:w16sdtdh="http://schemas.microsoft.com/office/word/2020/wordml/sdtdatahash" xmlns:w16se="http://schemas.microsoft.com/office/word/2015/wordml/symex" xmlns:wpg="http://schemas.microsoft.com/office/word/2010/wordprocessingGroup" xmlns:wpi="http://schemas.microsoft.com/office/word/2010/wordprocessingInk" xmlns:wne="http://schemas.microsoft.com/office/word/2006/wordml" xmlns:wps="http://schemas.microsoft.com/office/word/2010/wordprocessingShape" mc:Ignorable="w14 w15 w16se w16cid w16 w16cex w16sdtdh wp14">
   <w:body>
     <w:p>
       <w:pPr>
@@ -149,21 +149,7 @@
         <w:rPr>
           <w:rFonts w:ascii="Baskerville" w:hAnsi="Baskerville"/>
         </w:rPr>
-        <w:t xml:space="preserve">Students </w:t>
-      </w:r>
-      <w:proofErr w:type="gramStart"/>
-      <w:r>
-        <w:rPr>
-          <w:rFonts w:ascii="Baskerville" w:hAnsi="Baskerville"/>
-        </w:rPr>
-        <w:t>will  leave</w:t>
-      </w:r>
-      <w:proofErr w:type="gramEnd"/>
-      <w:r>
-        <w:rPr>
-          <w:rFonts w:ascii="Baskerville" w:hAnsi="Baskerville"/>
-        </w:rPr>
-        <w:t xml:space="preserve"> the course with the technologies and intuitions needed for sophisticated independent research.</w:t>
+        <w:t>Students will leave the course with the technologies and intuitions needed for sophisticated independent research.</w:t>
       </w:r>
     </w:p>
     <w:p>
@@ -454,20 +440,7 @@
           <w:rFonts w:ascii="Baskerville" w:hAnsi="Baskerville" w:cs="Times New Roman"/>
         </w:rPr>
         <w:br/>
-      </w:r>
-      <w:proofErr w:type="spellStart"/>
-      <w:r>
-        <w:rPr>
-          <w:rFonts w:ascii="Baskerville" w:hAnsi="Baskerville" w:cs="Times New Roman"/>
-        </w:rPr>
-        <w:t>i</w:t>
-      </w:r>
-      <w:proofErr w:type="spellEnd"/>
-      <w:r>
-        <w:rPr>
-          <w:rFonts w:ascii="Baskerville" w:hAnsi="Baskerville" w:cs="Times New Roman"/>
-        </w:rPr>
-        <w:t xml:space="preserve">. Go to </w:t>
+        <w:t xml:space="preserve">i. Go to </w:t>
       </w:r>
       <w:hyperlink r:id="rId9" w:history="1">
         <w:r>
@@ -1150,6 +1123,409 @@
         <w:t>, to help each other understand programming concepts, errors, and how to approach problems.</w:t>
       </w:r>
     </w:p>
+    <w:p>
+      <w:pPr>
+        <w:rPr>
+          <w:rFonts w:ascii="Baskerville" w:hAnsi="Baskerville" w:cs="Arial"/>
+        </w:rPr>
+      </w:pPr>
+    </w:p>
+    <w:p>
+      <w:pPr>
+        <w:rPr>
+          <w:rFonts w:ascii="Baskerville" w:hAnsi="Baskerville" w:cs="Arial"/>
+        </w:rPr>
+      </w:pPr>
+      <w:r>
+        <w:rPr>
+          <w:rFonts w:ascii="Baskerville" w:hAnsi="Baskerville" w:cs="Arial"/>
+          <w:b/>
+          <w:bCs/>
+        </w:rPr>
+        <w:t>Grading</w:t>
+      </w:r>
+    </w:p>
+    <w:p>
+      <w:pPr>
+        <w:rPr>
+          <w:rFonts w:ascii="Baskerville" w:hAnsi="Baskerville" w:cs="Arial"/>
+        </w:rPr>
+      </w:pPr>
+      <w:r>
+        <w:rPr>
+          <w:rFonts w:ascii="Baskerville" w:hAnsi="Baskerville" w:cs="Arial"/>
+        </w:rPr>
+        <w:t xml:space="preserve">Since this is a graduate-level course, the primary evaluation is based on an independent research project that leverages course methods and concepts. There are also three homework assignments at the beginning of class to refresh core programming abilities and one presentation on a primary academic article during the quarter. </w:t>
+      </w:r>
+    </w:p>
+    <w:p>
+      <w:pPr>
+        <w:rPr>
+          <w:rFonts w:ascii="Baskerville" w:hAnsi="Baskerville" w:cs="Arial"/>
+        </w:rPr>
+      </w:pPr>
+    </w:p>
+    <w:tbl>
+      <w:tblPr>
+        <w:tblStyle w:val="TableGrid"/>
+        <w:tblW w:w="0" w:type="auto"/>
+        <w:tblInd w:w="2693" w:type="dxa"/>
+        <w:tblLook w:val="04A0" w:firstRow="1" w:lastRow="0" w:firstColumn="1" w:lastColumn="0" w:noHBand="0" w:noVBand="1"/>
+      </w:tblPr>
+      <w:tblGrid>
+        <w:gridCol w:w="2220"/>
+        <w:gridCol w:w="1754"/>
+      </w:tblGrid>
+      <w:tr>
+        <w:trPr>
+          <w:trHeight w:val="260"/>
+        </w:trPr>
+        <w:tc>
+          <w:tcPr>
+            <w:tcW w:w="2220" w:type="dxa"/>
+          </w:tcPr>
+          <w:p>
+            <w:pPr>
+              <w:rPr>
+                <w:rFonts w:ascii="Baskerville" w:hAnsi="Baskerville" w:cs="Arial"/>
+                <w:b/>
+                <w:bCs/>
+                <w:i/>
+                <w:iCs/>
+              </w:rPr>
+            </w:pPr>
+            <w:r>
+              <w:rPr>
+                <w:rFonts w:ascii="Baskerville" w:hAnsi="Baskerville" w:cs="Arial"/>
+                <w:b/>
+                <w:bCs/>
+                <w:i/>
+                <w:iCs/>
+              </w:rPr>
+              <w:t>Assignment</w:t>
+            </w:r>
+          </w:p>
+        </w:tc>
+        <w:tc>
+          <w:tcPr>
+            <w:tcW w:w="1754" w:type="dxa"/>
+          </w:tcPr>
+          <w:p>
+            <w:pPr>
+              <w:jc w:val="right"/>
+              <w:rPr>
+                <w:rFonts w:ascii="Baskerville" w:hAnsi="Baskerville" w:cs="Arial"/>
+                <w:b/>
+                <w:bCs/>
+                <w:i/>
+                <w:iCs/>
+              </w:rPr>
+            </w:pPr>
+            <w:r>
+              <w:rPr>
+                <w:rFonts w:ascii="Baskerville" w:hAnsi="Baskerville" w:cs="Arial"/>
+                <w:b/>
+                <w:bCs/>
+                <w:i/>
+                <w:iCs/>
+              </w:rPr>
+              <w:t>Percentage</w:t>
+            </w:r>
+          </w:p>
+        </w:tc>
+      </w:tr>
+      <w:tr>
+        <w:trPr>
+          <w:trHeight w:val="247"/>
+        </w:trPr>
+        <w:tc>
+          <w:tcPr>
+            <w:tcW w:w="2220" w:type="dxa"/>
+          </w:tcPr>
+          <w:p>
+            <w:pPr>
+              <w:rPr>
+                <w:rFonts w:ascii="Baskerville" w:hAnsi="Baskerville" w:cs="Arial"/>
+                <w:i/>
+                <w:iCs/>
+              </w:rPr>
+            </w:pPr>
+            <w:r>
+              <w:rPr>
+                <w:rFonts w:ascii="Baskerville" w:hAnsi="Baskerville" w:cs="Arial"/>
+                <w:i/>
+                <w:iCs/>
+              </w:rPr>
+              <w:t>Homework 1</w:t>
+            </w:r>
+          </w:p>
+        </w:tc>
+        <w:tc>
+          <w:tcPr>
+            <w:tcW w:w="1754" w:type="dxa"/>
+          </w:tcPr>
+          <w:p>
+            <w:pPr>
+              <w:jc w:val="right"/>
+              <w:rPr>
+                <w:rFonts w:ascii="Baskerville" w:hAnsi="Baskerville" w:cs="Arial"/>
+              </w:rPr>
+            </w:pPr>
+            <w:r>
+              <w:rPr>
+                <w:rFonts w:ascii="Baskerville" w:hAnsi="Baskerville" w:cs="Arial"/>
+              </w:rPr>
+              <w:t>10</w:t>
+            </w:r>
+          </w:p>
+        </w:tc>
+      </w:tr>
+      <w:tr>
+        <w:trPr>
+          <w:trHeight w:val="260"/>
+        </w:trPr>
+        <w:tc>
+          <w:tcPr>
+            <w:tcW w:w="2220" w:type="dxa"/>
+          </w:tcPr>
+          <w:p>
+            <w:pPr>
+              <w:rPr>
+                <w:rFonts w:ascii="Baskerville" w:hAnsi="Baskerville" w:cs="Arial"/>
+                <w:i/>
+                <w:iCs/>
+              </w:rPr>
+            </w:pPr>
+            <w:r>
+              <w:rPr>
+                <w:rFonts w:ascii="Baskerville" w:hAnsi="Baskerville" w:cs="Arial"/>
+                <w:i/>
+                <w:iCs/>
+              </w:rPr>
+              <w:t>Homework 2</w:t>
+            </w:r>
+          </w:p>
+        </w:tc>
+        <w:tc>
+          <w:tcPr>
+            <w:tcW w:w="1754" w:type="dxa"/>
+          </w:tcPr>
+          <w:p>
+            <w:pPr>
+              <w:jc w:val="right"/>
+              <w:rPr>
+                <w:rFonts w:ascii="Baskerville" w:hAnsi="Baskerville" w:cs="Arial"/>
+              </w:rPr>
+            </w:pPr>
+            <w:r>
+              <w:rPr>
+                <w:rFonts w:ascii="Baskerville" w:hAnsi="Baskerville" w:cs="Arial"/>
+              </w:rPr>
+              <w:t>10</w:t>
+            </w:r>
+          </w:p>
+        </w:tc>
+      </w:tr>
+      <w:tr>
+        <w:trPr>
+          <w:trHeight w:val="247"/>
+        </w:trPr>
+        <w:tc>
+          <w:tcPr>
+            <w:tcW w:w="2220" w:type="dxa"/>
+          </w:tcPr>
+          <w:p>
+            <w:pPr>
+              <w:rPr>
+                <w:rFonts w:ascii="Baskerville" w:hAnsi="Baskerville" w:cs="Arial"/>
+                <w:i/>
+                <w:iCs/>
+              </w:rPr>
+            </w:pPr>
+            <w:r>
+              <w:rPr>
+                <w:rFonts w:ascii="Baskerville" w:hAnsi="Baskerville" w:cs="Arial"/>
+                <w:i/>
+                <w:iCs/>
+              </w:rPr>
+              <w:t xml:space="preserve">Homework </w:t>
+            </w:r>
+            <w:r>
+              <w:rPr>
+                <w:rFonts w:ascii="Baskerville" w:hAnsi="Baskerville" w:cs="Arial"/>
+                <w:i/>
+                <w:iCs/>
+              </w:rPr>
+              <w:t>4</w:t>
+            </w:r>
+          </w:p>
+        </w:tc>
+        <w:tc>
+          <w:tcPr>
+            <w:tcW w:w="1754" w:type="dxa"/>
+          </w:tcPr>
+          <w:p>
+            <w:pPr>
+              <w:jc w:val="right"/>
+              <w:rPr>
+                <w:rFonts w:ascii="Baskerville" w:hAnsi="Baskerville" w:cs="Arial"/>
+              </w:rPr>
+            </w:pPr>
+            <w:r>
+              <w:rPr>
+                <w:rFonts w:ascii="Baskerville" w:hAnsi="Baskerville" w:cs="Arial"/>
+              </w:rPr>
+              <w:t>10</w:t>
+            </w:r>
+          </w:p>
+        </w:tc>
+      </w:tr>
+      <w:tr>
+        <w:trPr>
+          <w:trHeight w:val="260"/>
+        </w:trPr>
+        <w:tc>
+          <w:tcPr>
+            <w:tcW w:w="2220" w:type="dxa"/>
+          </w:tcPr>
+          <w:p>
+            <w:pPr>
+              <w:rPr>
+                <w:rFonts w:ascii="Baskerville" w:hAnsi="Baskerville" w:cs="Arial"/>
+                <w:i/>
+                <w:iCs/>
+              </w:rPr>
+            </w:pPr>
+            <w:r>
+              <w:rPr>
+                <w:rFonts w:ascii="Baskerville" w:hAnsi="Baskerville" w:cs="Arial"/>
+                <w:i/>
+                <w:iCs/>
+              </w:rPr>
+              <w:t>Paper Presentation</w:t>
+            </w:r>
+          </w:p>
+        </w:tc>
+        <w:tc>
+          <w:tcPr>
+            <w:tcW w:w="1754" w:type="dxa"/>
+          </w:tcPr>
+          <w:p>
+            <w:pPr>
+              <w:jc w:val="right"/>
+              <w:rPr>
+                <w:rFonts w:ascii="Baskerville" w:hAnsi="Baskerville" w:cs="Arial"/>
+              </w:rPr>
+            </w:pPr>
+            <w:r>
+              <w:rPr>
+                <w:rFonts w:ascii="Baskerville" w:hAnsi="Baskerville" w:cs="Arial"/>
+              </w:rPr>
+              <w:t>10</w:t>
+            </w:r>
+          </w:p>
+        </w:tc>
+      </w:tr>
+      <w:tr>
+        <w:trPr>
+          <w:trHeight w:val="247"/>
+        </w:trPr>
+        <w:tc>
+          <w:tcPr>
+            <w:tcW w:w="2220" w:type="dxa"/>
+          </w:tcPr>
+          <w:p>
+            <w:pPr>
+              <w:rPr>
+                <w:rFonts w:ascii="Baskerville" w:hAnsi="Baskerville" w:cs="Arial"/>
+                <w:i/>
+                <w:iCs/>
+              </w:rPr>
+            </w:pPr>
+            <w:r>
+              <w:rPr>
+                <w:rFonts w:ascii="Baskerville" w:hAnsi="Baskerville" w:cs="Arial"/>
+                <w:i/>
+                <w:iCs/>
+              </w:rPr>
+              <w:t>Project Proposal</w:t>
+            </w:r>
+          </w:p>
+        </w:tc>
+        <w:tc>
+          <w:tcPr>
+            <w:tcW w:w="1754" w:type="dxa"/>
+          </w:tcPr>
+          <w:p>
+            <w:pPr>
+              <w:jc w:val="right"/>
+              <w:rPr>
+                <w:rFonts w:ascii="Baskerville" w:hAnsi="Baskerville" w:cs="Arial"/>
+              </w:rPr>
+            </w:pPr>
+            <w:r>
+              <w:rPr>
+                <w:rFonts w:ascii="Baskerville" w:hAnsi="Baskerville" w:cs="Arial"/>
+              </w:rPr>
+              <w:t>10</w:t>
+            </w:r>
+          </w:p>
+        </w:tc>
+      </w:tr>
+      <w:tr>
+        <w:trPr>
+          <w:trHeight w:val="260"/>
+        </w:trPr>
+        <w:tc>
+          <w:tcPr>
+            <w:tcW w:w="2220" w:type="dxa"/>
+          </w:tcPr>
+          <w:p>
+            <w:pPr>
+              <w:rPr>
+                <w:rFonts w:ascii="Baskerville" w:hAnsi="Baskerville" w:cs="Arial"/>
+                <w:i/>
+                <w:iCs/>
+              </w:rPr>
+            </w:pPr>
+            <w:r>
+              <w:rPr>
+                <w:rFonts w:ascii="Baskerville" w:hAnsi="Baskerville" w:cs="Arial"/>
+                <w:i/>
+                <w:iCs/>
+              </w:rPr>
+              <w:t>Project Write-up</w:t>
+            </w:r>
+          </w:p>
+        </w:tc>
+        <w:tc>
+          <w:tcPr>
+            <w:tcW w:w="1754" w:type="dxa"/>
+          </w:tcPr>
+          <w:p>
+            <w:pPr>
+              <w:jc w:val="right"/>
+              <w:rPr>
+                <w:rFonts w:ascii="Baskerville" w:hAnsi="Baskerville" w:cs="Arial"/>
+              </w:rPr>
+            </w:pPr>
+            <w:r>
+              <w:rPr>
+                <w:rFonts w:ascii="Baskerville" w:hAnsi="Baskerville" w:cs="Arial"/>
+              </w:rPr>
+              <w:t>50</w:t>
+            </w:r>
+          </w:p>
+        </w:tc>
+      </w:tr>
+    </w:tbl>
+    <w:p>
+      <w:pPr>
+        <w:rPr>
+          <w:rFonts w:ascii="Baskerville" w:hAnsi="Baskerville" w:cs="Arial"/>
+        </w:rPr>
+      </w:pPr>
+    </w:p>
     <w:sectPr>
       <w:headerReference w:type="default" r:id="rId11"/>
       <w:footerReference w:type="even" r:id="rId12"/>
@@ -1164,7 +1540,7 @@
 </file>
 
 <file path=word/endnotes.xml><?xml version="1.0" encoding="utf-8"?>
-<w:endnotes xmlns:wpc="http://schemas.microsoft.com/office/word/2010/wordprocessingCanvas" xmlns:cx="http://schemas.microsoft.com/office/drawing/2014/chartex" xmlns:cx1="http://schemas.microsoft.com/office/drawing/2015/9/8/chartex" xmlns:cx2="http://schemas.microsoft.com/office/drawing/2015/10/21/chartex" xmlns:cx3="http://schemas.microsoft.com/office/drawing/2016/5/9/chartex" xmlns:cx4="http://schemas.microsoft.com/office/drawing/2016/5/10/chartex" xmlns:cx5="http://schemas.microsoft.com/office/drawing/2016/5/11/chartex" xmlns:cx6="http://schemas.microsoft.com/office/drawing/2016/5/12/chartex" xmlns:cx7="http://schemas.microsoft.com/office/drawing/2016/5/13/chartex" xmlns:cx8="http://schemas.microsoft.com/office/drawing/2016/5/14/chartex" xmlns:mc="http://schemas.openxmlformats.org/markup-compatibility/2006" xmlns:aink="http://schemas.microsoft.com/office/drawing/2016/ink" xmlns:am3d="http://schemas.microsoft.com/office/drawing/2017/model3d" xmlns:o="urn:schemas-microsoft-com:office:office" xmlns:r="http://schemas.openxmlformats.org/officeDocument/2006/relationships" xmlns:m="http://schemas.openxmlformats.org/officeDocument/2006/math" xmlns:v="urn:schemas-microsoft-com:vml" xmlns:wp14="http://schemas.microsoft.com/office/word/2010/wordprocessingDrawing" xmlns:wp="http://schemas.openxmlformats.org/drawingml/2006/wordprocessingDrawing" xmlns:w10="urn:schemas-microsoft-com:office:word" xmlns:w="http://schemas.openxmlformats.org/wordprocessingml/2006/main" xmlns:w14="http://schemas.microsoft.com/office/word/2010/wordml" xmlns:w15="http://schemas.microsoft.com/office/word/2012/wordml" xmlns:w16cex="http://schemas.microsoft.com/office/word/2018/wordml/cex" xmlns:w16cid="http://schemas.microsoft.com/office/word/2016/wordml/cid" xmlns:w16="http://schemas.microsoft.com/office/word/2018/wordml" xmlns:w16se="http://schemas.microsoft.com/office/word/2015/wordml/symex" xmlns:wpg="http://schemas.microsoft.com/office/word/2010/wordprocessingGroup" xmlns:wpi="http://schemas.microsoft.com/office/word/2010/wordprocessingInk" xmlns:wne="http://schemas.microsoft.com/office/word/2006/wordml" xmlns:wps="http://schemas.microsoft.com/office/word/2010/wordprocessingShape" mc:Ignorable="w14 w15 w16se w16cid w16 w16cex wp14">
+<w:endnotes xmlns:wpc="http://schemas.microsoft.com/office/word/2010/wordprocessingCanvas" xmlns:cx="http://schemas.microsoft.com/office/drawing/2014/chartex" xmlns:cx1="http://schemas.microsoft.com/office/drawing/2015/9/8/chartex" xmlns:cx2="http://schemas.microsoft.com/office/drawing/2015/10/21/chartex" xmlns:cx3="http://schemas.microsoft.com/office/drawing/2016/5/9/chartex" xmlns:cx4="http://schemas.microsoft.com/office/drawing/2016/5/10/chartex" xmlns:cx5="http://schemas.microsoft.com/office/drawing/2016/5/11/chartex" xmlns:cx6="http://schemas.microsoft.com/office/drawing/2016/5/12/chartex" xmlns:cx7="http://schemas.microsoft.com/office/drawing/2016/5/13/chartex" xmlns:cx8="http://schemas.microsoft.com/office/drawing/2016/5/14/chartex" xmlns:mc="http://schemas.openxmlformats.org/markup-compatibility/2006" xmlns:aink="http://schemas.microsoft.com/office/drawing/2016/ink" xmlns:am3d="http://schemas.microsoft.com/office/drawing/2017/model3d" xmlns:o="urn:schemas-microsoft-com:office:office" xmlns:r="http://schemas.openxmlformats.org/officeDocument/2006/relationships" xmlns:m="http://schemas.openxmlformats.org/officeDocument/2006/math" xmlns:v="urn:schemas-microsoft-com:vml" xmlns:wp14="http://schemas.microsoft.com/office/word/2010/wordprocessingDrawing" xmlns:wp="http://schemas.openxmlformats.org/drawingml/2006/wordprocessingDrawing" xmlns:w10="urn:schemas-microsoft-com:office:word" xmlns:w="http://schemas.openxmlformats.org/wordprocessingml/2006/main" xmlns:w14="http://schemas.microsoft.com/office/word/2010/wordml" xmlns:w15="http://schemas.microsoft.com/office/word/2012/wordml" xmlns:w16cex="http://schemas.microsoft.com/office/word/2018/wordml/cex" xmlns:w16cid="http://schemas.microsoft.com/office/word/2016/wordml/cid" xmlns:w16="http://schemas.microsoft.com/office/word/2018/wordml" xmlns:w16sdtdh="http://schemas.microsoft.com/office/word/2020/wordml/sdtdatahash" xmlns:w16se="http://schemas.microsoft.com/office/word/2015/wordml/symex" xmlns:wpg="http://schemas.microsoft.com/office/word/2010/wordprocessingGroup" xmlns:wpi="http://schemas.microsoft.com/office/word/2010/wordprocessingInk" xmlns:wne="http://schemas.microsoft.com/office/word/2006/wordml" xmlns:wps="http://schemas.microsoft.com/office/word/2010/wordprocessingShape" mc:Ignorable="w14 w15 w16se w16cid w16 w16cex w16sdtdh wp14">
   <w:endnote w:type="separator" w:id="-1">
     <w:p>
       <w:r>
@@ -1183,7 +1559,7 @@
 </file>
 
 <file path=word/footer1.xml><?xml version="1.0" encoding="utf-8"?>
-<w:ftr xmlns:wpc="http://schemas.microsoft.com/office/word/2010/wordprocessingCanvas" xmlns:cx="http://schemas.microsoft.com/office/drawing/2014/chartex" xmlns:cx1="http://schemas.microsoft.com/office/drawing/2015/9/8/chartex" xmlns:cx2="http://schemas.microsoft.com/office/drawing/2015/10/21/chartex" xmlns:cx3="http://schemas.microsoft.com/office/drawing/2016/5/9/chartex" xmlns:cx4="http://schemas.microsoft.com/office/drawing/2016/5/10/chartex" xmlns:cx5="http://schemas.microsoft.com/office/drawing/2016/5/11/chartex" xmlns:cx6="http://schemas.microsoft.com/office/drawing/2016/5/12/chartex" xmlns:cx7="http://schemas.microsoft.com/office/drawing/2016/5/13/chartex" xmlns:cx8="http://schemas.microsoft.com/office/drawing/2016/5/14/chartex" xmlns:mc="http://schemas.openxmlformats.org/markup-compatibility/2006" xmlns:aink="http://schemas.microsoft.com/office/drawing/2016/ink" xmlns:am3d="http://schemas.microsoft.com/office/drawing/2017/model3d" xmlns:o="urn:schemas-microsoft-com:office:office" xmlns:r="http://schemas.openxmlformats.org/officeDocument/2006/relationships" xmlns:m="http://schemas.openxmlformats.org/officeDocument/2006/math" xmlns:v="urn:schemas-microsoft-com:vml" xmlns:wp14="http://schemas.microsoft.com/office/word/2010/wordprocessingDrawing" xmlns:wp="http://schemas.openxmlformats.org/drawingml/2006/wordprocessingDrawing" xmlns:w10="urn:schemas-microsoft-com:office:word" xmlns:w="http://schemas.openxmlformats.org/wordprocessingml/2006/main" xmlns:w14="http://schemas.microsoft.com/office/word/2010/wordml" xmlns:w15="http://schemas.microsoft.com/office/word/2012/wordml" xmlns:w16cex="http://schemas.microsoft.com/office/word/2018/wordml/cex" xmlns:w16cid="http://schemas.microsoft.com/office/word/2016/wordml/cid" xmlns:w16="http://schemas.microsoft.com/office/word/2018/wordml" xmlns:w16se="http://schemas.microsoft.com/office/word/2015/wordml/symex" xmlns:wpg="http://schemas.microsoft.com/office/word/2010/wordprocessingGroup" xmlns:wpi="http://schemas.microsoft.com/office/word/2010/wordprocessingInk" xmlns:wne="http://schemas.microsoft.com/office/word/2006/wordml" xmlns:wps="http://schemas.microsoft.com/office/word/2010/wordprocessingShape" mc:Ignorable="w14 w15 w16se w16cid w16 w16cex wp14">
+<w:ftr xmlns:wpc="http://schemas.microsoft.com/office/word/2010/wordprocessingCanvas" xmlns:cx="http://schemas.microsoft.com/office/drawing/2014/chartex" xmlns:cx1="http://schemas.microsoft.com/office/drawing/2015/9/8/chartex" xmlns:cx2="http://schemas.microsoft.com/office/drawing/2015/10/21/chartex" xmlns:cx3="http://schemas.microsoft.com/office/drawing/2016/5/9/chartex" xmlns:cx4="http://schemas.microsoft.com/office/drawing/2016/5/10/chartex" xmlns:cx5="http://schemas.microsoft.com/office/drawing/2016/5/11/chartex" xmlns:cx6="http://schemas.microsoft.com/office/drawing/2016/5/12/chartex" xmlns:cx7="http://schemas.microsoft.com/office/drawing/2016/5/13/chartex" xmlns:cx8="http://schemas.microsoft.com/office/drawing/2016/5/14/chartex" xmlns:mc="http://schemas.openxmlformats.org/markup-compatibility/2006" xmlns:aink="http://schemas.microsoft.com/office/drawing/2016/ink" xmlns:am3d="http://schemas.microsoft.com/office/drawing/2017/model3d" xmlns:o="urn:schemas-microsoft-com:office:office" xmlns:r="http://schemas.openxmlformats.org/officeDocument/2006/relationships" xmlns:m="http://schemas.openxmlformats.org/officeDocument/2006/math" xmlns:v="urn:schemas-microsoft-com:vml" xmlns:wp14="http://schemas.microsoft.com/office/word/2010/wordprocessingDrawing" xmlns:wp="http://schemas.openxmlformats.org/drawingml/2006/wordprocessingDrawing" xmlns:w10="urn:schemas-microsoft-com:office:word" xmlns:w="http://schemas.openxmlformats.org/wordprocessingml/2006/main" xmlns:w14="http://schemas.microsoft.com/office/word/2010/wordml" xmlns:w15="http://schemas.microsoft.com/office/word/2012/wordml" xmlns:w16cex="http://schemas.microsoft.com/office/word/2018/wordml/cex" xmlns:w16cid="http://schemas.microsoft.com/office/word/2016/wordml/cid" xmlns:w16="http://schemas.microsoft.com/office/word/2018/wordml" xmlns:w16sdtdh="http://schemas.microsoft.com/office/word/2020/wordml/sdtdatahash" xmlns:w16se="http://schemas.microsoft.com/office/word/2015/wordml/symex" xmlns:wpg="http://schemas.microsoft.com/office/word/2010/wordprocessingGroup" xmlns:wpi="http://schemas.microsoft.com/office/word/2010/wordprocessingInk" xmlns:wne="http://schemas.microsoft.com/office/word/2006/wordml" xmlns:wps="http://schemas.microsoft.com/office/word/2010/wordprocessingShape" mc:Ignorable="w14 w15 w16se w16cid w16 w16cex w16sdtdh wp14">
   <w:p>
     <w:pPr>
       <w:pStyle w:val="Footer"/>
@@ -1247,7 +1623,7 @@
 </file>
 
 <file path=word/footer2.xml><?xml version="1.0" encoding="utf-8"?>
-<w:ftr xmlns:wpc="http://schemas.microsoft.com/office/word/2010/wordprocessingCanvas" xmlns:cx="http://schemas.microsoft.com/office/drawing/2014/chartex" xmlns:cx1="http://schemas.microsoft.com/office/drawing/2015/9/8/chartex" xmlns:cx2="http://schemas.microsoft.com/office/drawing/2015/10/21/chartex" xmlns:cx3="http://schemas.microsoft.com/office/drawing/2016/5/9/chartex" xmlns:cx4="http://schemas.microsoft.com/office/drawing/2016/5/10/chartex" xmlns:cx5="http://schemas.microsoft.com/office/drawing/2016/5/11/chartex" xmlns:cx6="http://schemas.microsoft.com/office/drawing/2016/5/12/chartex" xmlns:cx7="http://schemas.microsoft.com/office/drawing/2016/5/13/chartex" xmlns:cx8="http://schemas.microsoft.com/office/drawing/2016/5/14/chartex" xmlns:mc="http://schemas.openxmlformats.org/markup-compatibility/2006" xmlns:aink="http://schemas.microsoft.com/office/drawing/2016/ink" xmlns:am3d="http://schemas.microsoft.com/office/drawing/2017/model3d" xmlns:o="urn:schemas-microsoft-com:office:office" xmlns:r="http://schemas.openxmlformats.org/officeDocument/2006/relationships" xmlns:m="http://schemas.openxmlformats.org/officeDocument/2006/math" xmlns:v="urn:schemas-microsoft-com:vml" xmlns:wp14="http://schemas.microsoft.com/office/word/2010/wordprocessingDrawing" xmlns:wp="http://schemas.openxmlformats.org/drawingml/2006/wordprocessingDrawing" xmlns:w10="urn:schemas-microsoft-com:office:word" xmlns:w="http://schemas.openxmlformats.org/wordprocessingml/2006/main" xmlns:w14="http://schemas.microsoft.com/office/word/2010/wordml" xmlns:w15="http://schemas.microsoft.com/office/word/2012/wordml" xmlns:w16cex="http://schemas.microsoft.com/office/word/2018/wordml/cex" xmlns:w16cid="http://schemas.microsoft.com/office/word/2016/wordml/cid" xmlns:w16="http://schemas.microsoft.com/office/word/2018/wordml" xmlns:w16se="http://schemas.microsoft.com/office/word/2015/wordml/symex" xmlns:wpg="http://schemas.microsoft.com/office/word/2010/wordprocessingGroup" xmlns:wpi="http://schemas.microsoft.com/office/word/2010/wordprocessingInk" xmlns:wne="http://schemas.microsoft.com/office/word/2006/wordml" xmlns:wps="http://schemas.microsoft.com/office/word/2010/wordprocessingShape" mc:Ignorable="w14 w15 w16se w16cid w16 w16cex wp14">
+<w:ftr xmlns:wpc="http://schemas.microsoft.com/office/word/2010/wordprocessingCanvas" xmlns:cx="http://schemas.microsoft.com/office/drawing/2014/chartex" xmlns:cx1="http://schemas.microsoft.com/office/drawing/2015/9/8/chartex" xmlns:cx2="http://schemas.microsoft.com/office/drawing/2015/10/21/chartex" xmlns:cx3="http://schemas.microsoft.com/office/drawing/2016/5/9/chartex" xmlns:cx4="http://schemas.microsoft.com/office/drawing/2016/5/10/chartex" xmlns:cx5="http://schemas.microsoft.com/office/drawing/2016/5/11/chartex" xmlns:cx6="http://schemas.microsoft.com/office/drawing/2016/5/12/chartex" xmlns:cx7="http://schemas.microsoft.com/office/drawing/2016/5/13/chartex" xmlns:cx8="http://schemas.microsoft.com/office/drawing/2016/5/14/chartex" xmlns:mc="http://schemas.openxmlformats.org/markup-compatibility/2006" xmlns:aink="http://schemas.microsoft.com/office/drawing/2016/ink" xmlns:am3d="http://schemas.microsoft.com/office/drawing/2017/model3d" xmlns:o="urn:schemas-microsoft-com:office:office" xmlns:r="http://schemas.openxmlformats.org/officeDocument/2006/relationships" xmlns:m="http://schemas.openxmlformats.org/officeDocument/2006/math" xmlns:v="urn:schemas-microsoft-com:vml" xmlns:wp14="http://schemas.microsoft.com/office/word/2010/wordprocessingDrawing" xmlns:wp="http://schemas.openxmlformats.org/drawingml/2006/wordprocessingDrawing" xmlns:w10="urn:schemas-microsoft-com:office:word" xmlns:w="http://schemas.openxmlformats.org/wordprocessingml/2006/main" xmlns:w14="http://schemas.microsoft.com/office/word/2010/wordml" xmlns:w15="http://schemas.microsoft.com/office/word/2012/wordml" xmlns:w16cex="http://schemas.microsoft.com/office/word/2018/wordml/cex" xmlns:w16cid="http://schemas.microsoft.com/office/word/2016/wordml/cid" xmlns:w16="http://schemas.microsoft.com/office/word/2018/wordml" xmlns:w16sdtdh="http://schemas.microsoft.com/office/word/2020/wordml/sdtdatahash" xmlns:w16se="http://schemas.microsoft.com/office/word/2015/wordml/symex" xmlns:wpg="http://schemas.microsoft.com/office/word/2010/wordprocessingGroup" xmlns:wpi="http://schemas.microsoft.com/office/word/2010/wordprocessingInk" xmlns:wne="http://schemas.microsoft.com/office/word/2006/wordml" xmlns:wps="http://schemas.microsoft.com/office/word/2010/wordprocessingShape" mc:Ignorable="w14 w15 w16se w16cid w16 w16cex w16sdtdh wp14">
   <w:p>
     <w:pPr>
       <w:pStyle w:val="Footer"/>
@@ -1324,7 +1700,7 @@
 </file>
 
 <file path=word/footnotes.xml><?xml version="1.0" encoding="utf-8"?>
-<w:footnotes xmlns:wpc="http://schemas.microsoft.com/office/word/2010/wordprocessingCanvas" xmlns:cx="http://schemas.microsoft.com/office/drawing/2014/chartex" xmlns:cx1="http://schemas.microsoft.com/office/drawing/2015/9/8/chartex" xmlns:cx2="http://schemas.microsoft.com/office/drawing/2015/10/21/chartex" xmlns:cx3="http://schemas.microsoft.com/office/drawing/2016/5/9/chartex" xmlns:cx4="http://schemas.microsoft.com/office/drawing/2016/5/10/chartex" xmlns:cx5="http://schemas.microsoft.com/office/drawing/2016/5/11/chartex" xmlns:cx6="http://schemas.microsoft.com/office/drawing/2016/5/12/chartex" xmlns:cx7="http://schemas.microsoft.com/office/drawing/2016/5/13/chartex" xmlns:cx8="http://schemas.microsoft.com/office/drawing/2016/5/14/chartex" xmlns:mc="http://schemas.openxmlformats.org/markup-compatibility/2006" xmlns:aink="http://schemas.microsoft.com/office/drawing/2016/ink" xmlns:am3d="http://schemas.microsoft.com/office/drawing/2017/model3d" xmlns:o="urn:schemas-microsoft-com:office:office" xmlns:r="http://schemas.openxmlformats.org/officeDocument/2006/relationships" xmlns:m="http://schemas.openxmlformats.org/officeDocument/2006/math" xmlns:v="urn:schemas-microsoft-com:vml" xmlns:wp14="http://schemas.microsoft.com/office/word/2010/wordprocessingDrawing" xmlns:wp="http://schemas.openxmlformats.org/drawingml/2006/wordprocessingDrawing" xmlns:w10="urn:schemas-microsoft-com:office:word" xmlns:w="http://schemas.openxmlformats.org/wordprocessingml/2006/main" xmlns:w14="http://schemas.microsoft.com/office/word/2010/wordml" xmlns:w15="http://schemas.microsoft.com/office/word/2012/wordml" xmlns:w16cex="http://schemas.microsoft.com/office/word/2018/wordml/cex" xmlns:w16cid="http://schemas.microsoft.com/office/word/2016/wordml/cid" xmlns:w16="http://schemas.microsoft.com/office/word/2018/wordml" xmlns:w16se="http://schemas.microsoft.com/office/word/2015/wordml/symex" xmlns:wpg="http://schemas.microsoft.com/office/word/2010/wordprocessingGroup" xmlns:wpi="http://schemas.microsoft.com/office/word/2010/wordprocessingInk" xmlns:wne="http://schemas.microsoft.com/office/word/2006/wordml" xmlns:wps="http://schemas.microsoft.com/office/word/2010/wordprocessingShape" mc:Ignorable="w14 w15 w16se w16cid w16 w16cex wp14">
+<w:footnotes xmlns:wpc="http://schemas.microsoft.com/office/word/2010/wordprocessingCanvas" xmlns:cx="http://schemas.microsoft.com/office/drawing/2014/chartex" xmlns:cx1="http://schemas.microsoft.com/office/drawing/2015/9/8/chartex" xmlns:cx2="http://schemas.microsoft.com/office/drawing/2015/10/21/chartex" xmlns:cx3="http://schemas.microsoft.com/office/drawing/2016/5/9/chartex" xmlns:cx4="http://schemas.microsoft.com/office/drawing/2016/5/10/chartex" xmlns:cx5="http://schemas.microsoft.com/office/drawing/2016/5/11/chartex" xmlns:cx6="http://schemas.microsoft.com/office/drawing/2016/5/12/chartex" xmlns:cx7="http://schemas.microsoft.com/office/drawing/2016/5/13/chartex" xmlns:cx8="http://schemas.microsoft.com/office/drawing/2016/5/14/chartex" xmlns:mc="http://schemas.openxmlformats.org/markup-compatibility/2006" xmlns:aink="http://schemas.microsoft.com/office/drawing/2016/ink" xmlns:am3d="http://schemas.microsoft.com/office/drawing/2017/model3d" xmlns:o="urn:schemas-microsoft-com:office:office" xmlns:r="http://schemas.openxmlformats.org/officeDocument/2006/relationships" xmlns:m="http://schemas.openxmlformats.org/officeDocument/2006/math" xmlns:v="urn:schemas-microsoft-com:vml" xmlns:wp14="http://schemas.microsoft.com/office/word/2010/wordprocessingDrawing" xmlns:wp="http://schemas.openxmlformats.org/drawingml/2006/wordprocessingDrawing" xmlns:w10="urn:schemas-microsoft-com:office:word" xmlns:w="http://schemas.openxmlformats.org/wordprocessingml/2006/main" xmlns:w14="http://schemas.microsoft.com/office/word/2010/wordml" xmlns:w15="http://schemas.microsoft.com/office/word/2012/wordml" xmlns:w16cex="http://schemas.microsoft.com/office/word/2018/wordml/cex" xmlns:w16cid="http://schemas.microsoft.com/office/word/2016/wordml/cid" xmlns:w16="http://schemas.microsoft.com/office/word/2018/wordml" xmlns:w16sdtdh="http://schemas.microsoft.com/office/word/2020/wordml/sdtdatahash" xmlns:w16se="http://schemas.microsoft.com/office/word/2015/wordml/symex" xmlns:wpg="http://schemas.microsoft.com/office/word/2010/wordprocessingGroup" xmlns:wpi="http://schemas.microsoft.com/office/word/2010/wordprocessingInk" xmlns:wne="http://schemas.microsoft.com/office/word/2006/wordml" xmlns:wps="http://schemas.microsoft.com/office/word/2010/wordprocessingShape" mc:Ignorable="w14 w15 w16se w16cid w16 w16cex w16sdtdh wp14">
   <w:footnote w:type="separator" w:id="-1">
     <w:p>
       <w:r>
@@ -1343,7 +1719,7 @@
 </file>
 
 <file path=word/header1.xml><?xml version="1.0" encoding="utf-8"?>
-<w:hdr xmlns:wpc="http://schemas.microsoft.com/office/word/2010/wordprocessingCanvas" xmlns:cx="http://schemas.microsoft.com/office/drawing/2014/chartex" xmlns:cx1="http://schemas.microsoft.com/office/drawing/2015/9/8/chartex" xmlns:cx2="http://schemas.microsoft.com/office/drawing/2015/10/21/chartex" xmlns:cx3="http://schemas.microsoft.com/office/drawing/2016/5/9/chartex" xmlns:cx4="http://schemas.microsoft.com/office/drawing/2016/5/10/chartex" xmlns:cx5="http://schemas.microsoft.com/office/drawing/2016/5/11/chartex" xmlns:cx6="http://schemas.microsoft.com/office/drawing/2016/5/12/chartex" xmlns:cx7="http://schemas.microsoft.com/office/drawing/2016/5/13/chartex" xmlns:cx8="http://schemas.microsoft.com/office/drawing/2016/5/14/chartex" xmlns:mc="http://schemas.openxmlformats.org/markup-compatibility/2006" xmlns:aink="http://schemas.microsoft.com/office/drawing/2016/ink" xmlns:am3d="http://schemas.microsoft.com/office/drawing/2017/model3d" xmlns:o="urn:schemas-microsoft-com:office:office" xmlns:r="http://schemas.openxmlformats.org/officeDocument/2006/relationships" xmlns:m="http://schemas.openxmlformats.org/officeDocument/2006/math" xmlns:v="urn:schemas-microsoft-com:vml" xmlns:wp14="http://schemas.microsoft.com/office/word/2010/wordprocessingDrawing" xmlns:wp="http://schemas.openxmlformats.org/drawingml/2006/wordprocessingDrawing" xmlns:w10="urn:schemas-microsoft-com:office:word" xmlns:w="http://schemas.openxmlformats.org/wordprocessingml/2006/main" xmlns:w14="http://schemas.microsoft.com/office/word/2010/wordml" xmlns:w15="http://schemas.microsoft.com/office/word/2012/wordml" xmlns:w16cex="http://schemas.microsoft.com/office/word/2018/wordml/cex" xmlns:w16cid="http://schemas.microsoft.com/office/word/2016/wordml/cid" xmlns:w16="http://schemas.microsoft.com/office/word/2018/wordml" xmlns:w16se="http://schemas.microsoft.com/office/word/2015/wordml/symex" xmlns:wpg="http://schemas.microsoft.com/office/word/2010/wordprocessingGroup" xmlns:wpi="http://schemas.microsoft.com/office/word/2010/wordprocessingInk" xmlns:wne="http://schemas.microsoft.com/office/word/2006/wordml" xmlns:wps="http://schemas.microsoft.com/office/word/2010/wordprocessingShape" mc:Ignorable="w14 w15 w16se w16cid w16 w16cex wp14">
+<w:hdr xmlns:wpc="http://schemas.microsoft.com/office/word/2010/wordprocessingCanvas" xmlns:cx="http://schemas.microsoft.com/office/drawing/2014/chartex" xmlns:cx1="http://schemas.microsoft.com/office/drawing/2015/9/8/chartex" xmlns:cx2="http://schemas.microsoft.com/office/drawing/2015/10/21/chartex" xmlns:cx3="http://schemas.microsoft.com/office/drawing/2016/5/9/chartex" xmlns:cx4="http://schemas.microsoft.com/office/drawing/2016/5/10/chartex" xmlns:cx5="http://schemas.microsoft.com/office/drawing/2016/5/11/chartex" xmlns:cx6="http://schemas.microsoft.com/office/drawing/2016/5/12/chartex" xmlns:cx7="http://schemas.microsoft.com/office/drawing/2016/5/13/chartex" xmlns:cx8="http://schemas.microsoft.com/office/drawing/2016/5/14/chartex" xmlns:mc="http://schemas.openxmlformats.org/markup-compatibility/2006" xmlns:aink="http://schemas.microsoft.com/office/drawing/2016/ink" xmlns:am3d="http://schemas.microsoft.com/office/drawing/2017/model3d" xmlns:o="urn:schemas-microsoft-com:office:office" xmlns:r="http://schemas.openxmlformats.org/officeDocument/2006/relationships" xmlns:m="http://schemas.openxmlformats.org/officeDocument/2006/math" xmlns:v="urn:schemas-microsoft-com:vml" xmlns:wp14="http://schemas.microsoft.com/office/word/2010/wordprocessingDrawing" xmlns:wp="http://schemas.openxmlformats.org/drawingml/2006/wordprocessingDrawing" xmlns:w10="urn:schemas-microsoft-com:office:word" xmlns:w="http://schemas.openxmlformats.org/wordprocessingml/2006/main" xmlns:w14="http://schemas.microsoft.com/office/word/2010/wordml" xmlns:w15="http://schemas.microsoft.com/office/word/2012/wordml" xmlns:w16cex="http://schemas.microsoft.com/office/word/2018/wordml/cex" xmlns:w16cid="http://schemas.microsoft.com/office/word/2016/wordml/cid" xmlns:w16="http://schemas.microsoft.com/office/word/2018/wordml" xmlns:w16sdtdh="http://schemas.microsoft.com/office/word/2020/wordml/sdtdatahash" xmlns:w16se="http://schemas.microsoft.com/office/word/2015/wordml/symex" xmlns:wpg="http://schemas.microsoft.com/office/word/2010/wordprocessingGroup" xmlns:wpi="http://schemas.microsoft.com/office/word/2010/wordprocessingInk" xmlns:wne="http://schemas.microsoft.com/office/word/2006/wordml" xmlns:wps="http://schemas.microsoft.com/office/word/2010/wordprocessingShape" mc:Ignorable="w14 w15 w16se w16cid w16 w16cex w16sdtdh wp14">
   <w:p>
     <w:pPr>
       <w:pStyle w:val="Footer"/>
@@ -1486,7 +1862,7 @@
 </file>
 
 <file path=word/numbering.xml><?xml version="1.0" encoding="utf-8"?>
-<w:numbering xmlns:wpc="http://schemas.microsoft.com/office/word/2010/wordprocessingCanvas" xmlns:cx="http://schemas.microsoft.com/office/drawing/2014/chartex" xmlns:cx1="http://schemas.microsoft.com/office/drawing/2015/9/8/chartex" xmlns:cx2="http://schemas.microsoft.com/office/drawing/2015/10/21/chartex" xmlns:cx3="http://schemas.microsoft.com/office/drawing/2016/5/9/chartex" xmlns:cx4="http://schemas.microsoft.com/office/drawing/2016/5/10/chartex" xmlns:cx5="http://schemas.microsoft.com/office/drawing/2016/5/11/chartex" xmlns:cx6="http://schemas.microsoft.com/office/drawing/2016/5/12/chartex" xmlns:cx7="http://schemas.microsoft.com/office/drawing/2016/5/13/chartex" xmlns:cx8="http://schemas.microsoft.com/office/drawing/2016/5/14/chartex" xmlns:mc="http://schemas.openxmlformats.org/markup-compatibility/2006" xmlns:aink="http://schemas.microsoft.com/office/drawing/2016/ink" xmlns:am3d="http://schemas.microsoft.com/office/drawing/2017/model3d" xmlns:o="urn:schemas-microsoft-com:office:office" xmlns:r="http://schemas.openxmlformats.org/officeDocument/2006/relationships" xmlns:m="http://schemas.openxmlformats.org/officeDocument/2006/math" xmlns:v="urn:schemas-microsoft-com:vml" xmlns:wp14="http://schemas.microsoft.com/office/word/2010/wordprocessingDrawing" xmlns:wp="http://schemas.openxmlformats.org/drawingml/2006/wordprocessingDrawing" xmlns:w10="urn:schemas-microsoft-com:office:word" xmlns:w="http://schemas.openxmlformats.org/wordprocessingml/2006/main" xmlns:w14="http://schemas.microsoft.com/office/word/2010/wordml" xmlns:w15="http://schemas.microsoft.com/office/word/2012/wordml" xmlns:w16cex="http://schemas.microsoft.com/office/word/2018/wordml/cex" xmlns:w16cid="http://schemas.microsoft.com/office/word/2016/wordml/cid" xmlns:w16="http://schemas.microsoft.com/office/word/2018/wordml" xmlns:w16se="http://schemas.microsoft.com/office/word/2015/wordml/symex" xmlns:wpg="http://schemas.microsoft.com/office/word/2010/wordprocessingGroup" xmlns:wpi="http://schemas.microsoft.com/office/word/2010/wordprocessingInk" xmlns:wne="http://schemas.microsoft.com/office/word/2006/wordml" xmlns:wps="http://schemas.microsoft.com/office/word/2010/wordprocessingShape" mc:Ignorable="w14 w15 w16se w16cid w16 w16cex wp14">
+<w:numbering xmlns:wpc="http://schemas.microsoft.com/office/word/2010/wordprocessingCanvas" xmlns:cx="http://schemas.microsoft.com/office/drawing/2014/chartex" xmlns:cx1="http://schemas.microsoft.com/office/drawing/2015/9/8/chartex" xmlns:cx2="http://schemas.microsoft.com/office/drawing/2015/10/21/chartex" xmlns:cx3="http://schemas.microsoft.com/office/drawing/2016/5/9/chartex" xmlns:cx4="http://schemas.microsoft.com/office/drawing/2016/5/10/chartex" xmlns:cx5="http://schemas.microsoft.com/office/drawing/2016/5/11/chartex" xmlns:cx6="http://schemas.microsoft.com/office/drawing/2016/5/12/chartex" xmlns:cx7="http://schemas.microsoft.com/office/drawing/2016/5/13/chartex" xmlns:cx8="http://schemas.microsoft.com/office/drawing/2016/5/14/chartex" xmlns:mc="http://schemas.openxmlformats.org/markup-compatibility/2006" xmlns:aink="http://schemas.microsoft.com/office/drawing/2016/ink" xmlns:am3d="http://schemas.microsoft.com/office/drawing/2017/model3d" xmlns:o="urn:schemas-microsoft-com:office:office" xmlns:r="http://schemas.openxmlformats.org/officeDocument/2006/relationships" xmlns:m="http://schemas.openxmlformats.org/officeDocument/2006/math" xmlns:v="urn:schemas-microsoft-com:vml" xmlns:wp14="http://schemas.microsoft.com/office/word/2010/wordprocessingDrawing" xmlns:wp="http://schemas.openxmlformats.org/drawingml/2006/wordprocessingDrawing" xmlns:w10="urn:schemas-microsoft-com:office:word" xmlns:w="http://schemas.openxmlformats.org/wordprocessingml/2006/main" xmlns:w14="http://schemas.microsoft.com/office/word/2010/wordml" xmlns:w15="http://schemas.microsoft.com/office/word/2012/wordml" xmlns:w16cex="http://schemas.microsoft.com/office/word/2018/wordml/cex" xmlns:w16cid="http://schemas.microsoft.com/office/word/2016/wordml/cid" xmlns:w16="http://schemas.microsoft.com/office/word/2018/wordml" xmlns:w16sdtdh="http://schemas.microsoft.com/office/word/2020/wordml/sdtdatahash" xmlns:w16se="http://schemas.microsoft.com/office/word/2015/wordml/symex" xmlns:wpg="http://schemas.microsoft.com/office/word/2010/wordprocessingGroup" xmlns:wpi="http://schemas.microsoft.com/office/word/2010/wordprocessingInk" xmlns:wne="http://schemas.microsoft.com/office/word/2006/wordml" xmlns:wps="http://schemas.microsoft.com/office/word/2010/wordprocessingShape" mc:Ignorable="w14 w15 w16se w16cid w16 w16cex w16sdtdh wp14">
   <w:abstractNum w:abstractNumId="0" w15:restartNumberingAfterBreak="0">
     <w:nsid w:val="00000001"/>
     <w:multiLevelType w:val="hybridMultilevel"/>
@@ -2496,7 +2872,7 @@
 </file>
 
 <file path=word/styles.xml><?xml version="1.0" encoding="utf-8"?>
-<w:styles xmlns:mc="http://schemas.openxmlformats.org/markup-compatibility/2006" xmlns:r="http://schemas.openxmlformats.org/officeDocument/2006/relationships" xmlns:w="http://schemas.openxmlformats.org/wordprocessingml/2006/main" xmlns:w14="http://schemas.microsoft.com/office/word/2010/wordml" xmlns:w15="http://schemas.microsoft.com/office/word/2012/wordml" xmlns:w16cex="http://schemas.microsoft.com/office/word/2018/wordml/cex" xmlns:w16cid="http://schemas.microsoft.com/office/word/2016/wordml/cid" xmlns:w16="http://schemas.microsoft.com/office/word/2018/wordml" xmlns:w16se="http://schemas.microsoft.com/office/word/2015/wordml/symex" mc:Ignorable="w14 w15 w16se w16cid w16 w16cex">
+<w:styles xmlns:mc="http://schemas.openxmlformats.org/markup-compatibility/2006" xmlns:r="http://schemas.openxmlformats.org/officeDocument/2006/relationships" xmlns:w="http://schemas.openxmlformats.org/wordprocessingml/2006/main" xmlns:w14="http://schemas.microsoft.com/office/word/2010/wordml" xmlns:w15="http://schemas.microsoft.com/office/word/2012/wordml" xmlns:w16cex="http://schemas.microsoft.com/office/word/2018/wordml/cex" xmlns:w16cid="http://schemas.microsoft.com/office/word/2016/wordml/cid" xmlns:w16="http://schemas.microsoft.com/office/word/2018/wordml" xmlns:w16sdtdh="http://schemas.microsoft.com/office/word/2020/wordml/sdtdatahash" xmlns:w16se="http://schemas.microsoft.com/office/word/2015/wordml/symex" mc:Ignorable="w14 w15 w16se w16cid w16 w16cex w16sdtdh">
   <w:docDefaults>
     <w:rPrDefault>
       <w:rPr>
@@ -3322,7 +3698,7 @@
 </file>
 
 <file path=word/glossary/document.xml><?xml version="1.0" encoding="utf-8"?>
-<w:glossaryDocument xmlns:wpc="http://schemas.microsoft.com/office/word/2010/wordprocessingCanvas" xmlns:cx="http://schemas.microsoft.com/office/drawing/2014/chartex" xmlns:cx1="http://schemas.microsoft.com/office/drawing/2015/9/8/chartex" xmlns:cx2="http://schemas.microsoft.com/office/drawing/2015/10/21/chartex" xmlns:cx3="http://schemas.microsoft.com/office/drawing/2016/5/9/chartex" xmlns:cx4="http://schemas.microsoft.com/office/drawing/2016/5/10/chartex" xmlns:cx5="http://schemas.microsoft.com/office/drawing/2016/5/11/chartex" xmlns:cx6="http://schemas.microsoft.com/office/drawing/2016/5/12/chartex" xmlns:cx7="http://schemas.microsoft.com/office/drawing/2016/5/13/chartex" xmlns:cx8="http://schemas.microsoft.com/office/drawing/2016/5/14/chartex" xmlns:mc="http://schemas.openxmlformats.org/markup-compatibility/2006" xmlns:aink="http://schemas.microsoft.com/office/drawing/2016/ink" xmlns:am3d="http://schemas.microsoft.com/office/drawing/2017/model3d" xmlns:o="urn:schemas-microsoft-com:office:office" xmlns:r="http://schemas.openxmlformats.org/officeDocument/2006/relationships" xmlns:m="http://schemas.openxmlformats.org/officeDocument/2006/math" xmlns:v="urn:schemas-microsoft-com:vml" xmlns:wp14="http://schemas.microsoft.com/office/word/2010/wordprocessingDrawing" xmlns:wp="http://schemas.openxmlformats.org/drawingml/2006/wordprocessingDrawing" xmlns:w10="urn:schemas-microsoft-com:office:word" xmlns:w="http://schemas.openxmlformats.org/wordprocessingml/2006/main" xmlns:w14="http://schemas.microsoft.com/office/word/2010/wordml" xmlns:w15="http://schemas.microsoft.com/office/word/2012/wordml" xmlns:w16cex="http://schemas.microsoft.com/office/word/2018/wordml/cex" xmlns:w16cid="http://schemas.microsoft.com/office/word/2016/wordml/cid" xmlns:w16="http://schemas.microsoft.com/office/word/2018/wordml" xmlns:w16se="http://schemas.microsoft.com/office/word/2015/wordml/symex" xmlns:wpg="http://schemas.microsoft.com/office/word/2010/wordprocessingGroup" xmlns:wpi="http://schemas.microsoft.com/office/word/2010/wordprocessingInk" xmlns:wne="http://schemas.microsoft.com/office/word/2006/wordml" xmlns:wps="http://schemas.microsoft.com/office/word/2010/wordprocessingShape" mc:Ignorable="w14 w15 w16se w16cid w16 w16cex wp14">
+<w:glossaryDocument xmlns:wpc="http://schemas.microsoft.com/office/word/2010/wordprocessingCanvas" xmlns:cx="http://schemas.microsoft.com/office/drawing/2014/chartex" xmlns:cx1="http://schemas.microsoft.com/office/drawing/2015/9/8/chartex" xmlns:cx2="http://schemas.microsoft.com/office/drawing/2015/10/21/chartex" xmlns:cx3="http://schemas.microsoft.com/office/drawing/2016/5/9/chartex" xmlns:cx4="http://schemas.microsoft.com/office/drawing/2016/5/10/chartex" xmlns:cx5="http://schemas.microsoft.com/office/drawing/2016/5/11/chartex" xmlns:cx6="http://schemas.microsoft.com/office/drawing/2016/5/12/chartex" xmlns:cx7="http://schemas.microsoft.com/office/drawing/2016/5/13/chartex" xmlns:cx8="http://schemas.microsoft.com/office/drawing/2016/5/14/chartex" xmlns:mc="http://schemas.openxmlformats.org/markup-compatibility/2006" xmlns:aink="http://schemas.microsoft.com/office/drawing/2016/ink" xmlns:am3d="http://schemas.microsoft.com/office/drawing/2017/model3d" xmlns:o="urn:schemas-microsoft-com:office:office" xmlns:r="http://schemas.openxmlformats.org/officeDocument/2006/relationships" xmlns:m="http://schemas.openxmlformats.org/officeDocument/2006/math" xmlns:v="urn:schemas-microsoft-com:vml" xmlns:wp14="http://schemas.microsoft.com/office/word/2010/wordprocessingDrawing" xmlns:wp="http://schemas.openxmlformats.org/drawingml/2006/wordprocessingDrawing" xmlns:w10="urn:schemas-microsoft-com:office:word" xmlns:w="http://schemas.openxmlformats.org/wordprocessingml/2006/main" xmlns:w14="http://schemas.microsoft.com/office/word/2010/wordml" xmlns:w15="http://schemas.microsoft.com/office/word/2012/wordml" xmlns:w16cex="http://schemas.microsoft.com/office/word/2018/wordml/cex" xmlns:w16cid="http://schemas.microsoft.com/office/word/2016/wordml/cid" xmlns:w16="http://schemas.microsoft.com/office/word/2018/wordml" xmlns:w16sdtdh="http://schemas.microsoft.com/office/word/2020/wordml/sdtdatahash" xmlns:w16se="http://schemas.microsoft.com/office/word/2015/wordml/symex" xmlns:wpg="http://schemas.microsoft.com/office/word/2010/wordprocessingGroup" xmlns:wpi="http://schemas.microsoft.com/office/word/2010/wordprocessingInk" xmlns:wne="http://schemas.microsoft.com/office/word/2006/wordml" xmlns:wps="http://schemas.microsoft.com/office/word/2010/wordprocessingShape" mc:Ignorable="w14 w15 w16se w16cid w16 w16cex w16sdtdh wp14">
   <w:docParts>
     <w:docPart>
       <w:docPartPr>
@@ -3407,7 +3783,7 @@
 </file>
 
 <file path=word/glossary/fontTable.xml><?xml version="1.0" encoding="utf-8"?>
-<w:fonts xmlns:mc="http://schemas.openxmlformats.org/markup-compatibility/2006" xmlns:r="http://schemas.openxmlformats.org/officeDocument/2006/relationships" xmlns:w="http://schemas.openxmlformats.org/wordprocessingml/2006/main" xmlns:w14="http://schemas.microsoft.com/office/word/2010/wordml" xmlns:w15="http://schemas.microsoft.com/office/word/2012/wordml" xmlns:w16cex="http://schemas.microsoft.com/office/word/2018/wordml/cex" xmlns:w16cid="http://schemas.microsoft.com/office/word/2016/wordml/cid" xmlns:w16="http://schemas.microsoft.com/office/word/2018/wordml" xmlns:w16se="http://schemas.microsoft.com/office/word/2015/wordml/symex" mc:Ignorable="w14 w15 w16se w16cid w16 w16cex">
+<w:fonts xmlns:mc="http://schemas.openxmlformats.org/markup-compatibility/2006" xmlns:r="http://schemas.openxmlformats.org/officeDocument/2006/relationships" xmlns:w="http://schemas.openxmlformats.org/wordprocessingml/2006/main" xmlns:w14="http://schemas.microsoft.com/office/word/2010/wordml" xmlns:w15="http://schemas.microsoft.com/office/word/2012/wordml" xmlns:w16cex="http://schemas.microsoft.com/office/word/2018/wordml/cex" xmlns:w16cid="http://schemas.microsoft.com/office/word/2016/wordml/cid" xmlns:w16="http://schemas.microsoft.com/office/word/2018/wordml" xmlns:w16sdtdh="http://schemas.microsoft.com/office/word/2020/wordml/sdtdatahash" xmlns:w16se="http://schemas.microsoft.com/office/word/2015/wordml/symex" mc:Ignorable="w14 w15 w16se w16cid w16 w16cex w16sdtdh">
   <w:font w:name="Symbol">
     <w:panose1 w:val="05050102010706020507"/>
     <w:charset w:val="02"/>
@@ -3523,7 +3899,7 @@
 </file>
 
 <file path=word/glossary/settings.xml><?xml version="1.0" encoding="utf-8"?>
-<w:settings xmlns:mc="http://schemas.openxmlformats.org/markup-compatibility/2006" xmlns:o="urn:schemas-microsoft-com:office:office" xmlns:r="http://schemas.openxmlformats.org/officeDocument/2006/relationships" xmlns:m="http://schemas.openxmlformats.org/officeDocument/2006/math" xmlns:v="urn:schemas-microsoft-com:vml" xmlns:w10="urn:schemas-microsoft-com:office:word" xmlns:w="http://schemas.openxmlformats.org/wordprocessingml/2006/main" xmlns:w14="http://schemas.microsoft.com/office/word/2010/wordml" xmlns:w15="http://schemas.microsoft.com/office/word/2012/wordml" xmlns:w16cex="http://schemas.microsoft.com/office/word/2018/wordml/cex" xmlns:w16cid="http://schemas.microsoft.com/office/word/2016/wordml/cid" xmlns:w16="http://schemas.microsoft.com/office/word/2018/wordml" xmlns:w16se="http://schemas.microsoft.com/office/word/2015/wordml/symex" xmlns:sl="http://schemas.openxmlformats.org/schemaLibrary/2006/main" mc:Ignorable="w14 w15 w16se w16cid w16 w16cex">
+<w:settings xmlns:mc="http://schemas.openxmlformats.org/markup-compatibility/2006" xmlns:o="urn:schemas-microsoft-com:office:office" xmlns:r="http://schemas.openxmlformats.org/officeDocument/2006/relationships" xmlns:m="http://schemas.openxmlformats.org/officeDocument/2006/math" xmlns:v="urn:schemas-microsoft-com:vml" xmlns:w10="urn:schemas-microsoft-com:office:word" xmlns:w="http://schemas.openxmlformats.org/wordprocessingml/2006/main" xmlns:w14="http://schemas.microsoft.com/office/word/2010/wordml" xmlns:w15="http://schemas.microsoft.com/office/word/2012/wordml" xmlns:w16cex="http://schemas.microsoft.com/office/word/2018/wordml/cex" xmlns:w16cid="http://schemas.microsoft.com/office/word/2016/wordml/cid" xmlns:w16="http://schemas.microsoft.com/office/word/2018/wordml" xmlns:w16sdtdh="http://schemas.microsoft.com/office/word/2020/wordml/sdtdatahash" xmlns:w16se="http://schemas.microsoft.com/office/word/2015/wordml/symex" xmlns:sl="http://schemas.openxmlformats.org/schemaLibrary/2006/main" mc:Ignorable="w14 w15 w16se w16cid w16 w16cex w16sdtdh">
   <w:view w:val="normal"/>
   <w:defaultTabStop w:val="720"/>
   <w:characterSpacingControl w:val="doNotCompress"/>
@@ -3541,6 +3917,7 @@
     <w:rsid w:val="00067F05"/>
     <w:rsid w:val="000C757A"/>
     <w:rsid w:val="00195746"/>
+    <w:rsid w:val="001975A9"/>
     <w:rsid w:val="001D5FA4"/>
     <w:rsid w:val="002619B1"/>
     <w:rsid w:val="00292AAF"/>
@@ -3556,6 +3933,7 @@
     <w:rsid w:val="00571C4D"/>
     <w:rsid w:val="00575827"/>
     <w:rsid w:val="005959D4"/>
+    <w:rsid w:val="005D66ED"/>
     <w:rsid w:val="005E36AE"/>
     <w:rsid w:val="006074BA"/>
     <w:rsid w:val="00621519"/>
@@ -3603,7 +3981,7 @@
 </file>
 
 <file path=word/glossary/styles.xml><?xml version="1.0" encoding="utf-8"?>
-<w:styles xmlns:mc="http://schemas.openxmlformats.org/markup-compatibility/2006" xmlns:r="http://schemas.openxmlformats.org/officeDocument/2006/relationships" xmlns:w="http://schemas.openxmlformats.org/wordprocessingml/2006/main" xmlns:w14="http://schemas.microsoft.com/office/word/2010/wordml" xmlns:w15="http://schemas.microsoft.com/office/word/2012/wordml" xmlns:w16cex="http://schemas.microsoft.com/office/word/2018/wordml/cex" xmlns:w16cid="http://schemas.microsoft.com/office/word/2016/wordml/cid" xmlns:w16="http://schemas.microsoft.com/office/word/2018/wordml" xmlns:w16se="http://schemas.microsoft.com/office/word/2015/wordml/symex" mc:Ignorable="w14 w15 w16se w16cid w16 w16cex">
+<w:styles xmlns:mc="http://schemas.openxmlformats.org/markup-compatibility/2006" xmlns:r="http://schemas.openxmlformats.org/officeDocument/2006/relationships" xmlns:w="http://schemas.openxmlformats.org/wordprocessingml/2006/main" xmlns:w14="http://schemas.microsoft.com/office/word/2010/wordml" xmlns:w15="http://schemas.microsoft.com/office/word/2012/wordml" xmlns:w16cex="http://schemas.microsoft.com/office/word/2018/wordml/cex" xmlns:w16cid="http://schemas.microsoft.com/office/word/2016/wordml/cid" xmlns:w16="http://schemas.microsoft.com/office/word/2018/wordml" xmlns:w16sdtdh="http://schemas.microsoft.com/office/word/2020/wordml/sdtdatahash" xmlns:w16se="http://schemas.microsoft.com/office/word/2015/wordml/symex" mc:Ignorable="w14 w15 w16se w16cid w16 w16cex w16sdtdh">
   <w:docDefaults>
     <w:rPrDefault>
       <w:rPr>
@@ -4037,7 +4415,7 @@
 </file>
 
 <file path=word/glossary/webSettings.xml><?xml version="1.0" encoding="utf-8"?>
-<w:webSettings xmlns:mc="http://schemas.openxmlformats.org/markup-compatibility/2006" xmlns:r="http://schemas.openxmlformats.org/officeDocument/2006/relationships" xmlns:w="http://schemas.openxmlformats.org/wordprocessingml/2006/main" xmlns:w14="http://schemas.microsoft.com/office/word/2010/wordml" xmlns:w15="http://schemas.microsoft.com/office/word/2012/wordml" xmlns:w16cex="http://schemas.microsoft.com/office/word/2018/wordml/cex" xmlns:w16cid="http://schemas.microsoft.com/office/word/2016/wordml/cid" xmlns:w16="http://schemas.microsoft.com/office/word/2018/wordml" xmlns:w16se="http://schemas.microsoft.com/office/word/2015/wordml/symex" mc:Ignorable="w14 w15 w16se w16cid w16 w16cex">
+<w:webSettings xmlns:mc="http://schemas.openxmlformats.org/markup-compatibility/2006" xmlns:r="http://schemas.openxmlformats.org/officeDocument/2006/relationships" xmlns:w="http://schemas.openxmlformats.org/wordprocessingml/2006/main" xmlns:w14="http://schemas.microsoft.com/office/word/2010/wordml" xmlns:w15="http://schemas.microsoft.com/office/word/2012/wordml" xmlns:w16cex="http://schemas.microsoft.com/office/word/2018/wordml/cex" xmlns:w16cid="http://schemas.microsoft.com/office/word/2016/wordml/cid" xmlns:w16="http://schemas.microsoft.com/office/word/2018/wordml" xmlns:w16sdtdh="http://schemas.microsoft.com/office/word/2020/wordml/sdtdatahash" xmlns:w16se="http://schemas.microsoft.com/office/word/2015/wordml/symex" mc:Ignorable="w14 w15 w16se w16cid w16 w16cex w16sdtdh">
   <w:allowPNG/>
 </w:webSettings>
 </file>

</xml_diff>